<commit_message>
Atualização de script tabelas e DER
</commit_message>
<xml_diff>
--- a/Documentacao/Sprint 3/Documentacao/Documentacao-atual-19-10-24[1][2].docx
+++ b/Documentacao/Sprint 3/Documentacao/Documentacao-atual-19-10-24[1][2].docx
@@ -4911,6 +4911,19 @@
         </w:rPr>
       </w:pPr>
       <w:bookmarkStart w:id="5" w:name="_Toc180256201"/>
+    </w:p>
+    <w:p>
+      <w:pPr>
+        <w:pStyle w:val="Ttulo1"/>
+        <w:spacing w:line="360" w:lineRule="auto"/>
+        <w:jc w:val="both"/>
+        <w:rPr>
+          <w:rFonts w:ascii="Segoe UI Historic" w:hAnsi="Segoe UI Historic" w:cs="Segoe UI Historic"/>
+          <w:bCs/>
+          <w:sz w:val="28"/>
+          <w:szCs w:val="28"/>
+        </w:rPr>
+      </w:pPr>
       <w:r>
         <w:rPr>
           <w:rFonts w:ascii="Segoe UI Historic" w:hAnsi="Segoe UI Historic" w:cs="Segoe UI Historic"/>
@@ -5199,56 +5212,52 @@
     </w:p>
     <w:p>
       <w:pPr>
-        <w:pStyle w:val="Ttulo1"/>
-        <w:rPr>
-          <w:rFonts w:ascii="Segoe UI Historic" w:hAnsi="Segoe UI Historic" w:cs="Segoe UI Historic"/>
-        </w:rPr>
-      </w:pPr>
-      <w:bookmarkStart w:id="7" w:name="_Toc180256203"/>
-      <w:r>
-        <w:rPr>
-          <w:rFonts w:ascii="Segoe UI Historic" w:hAnsi="Segoe UI Historic" w:cs="Segoe UI Historic"/>
-        </w:rPr>
-        <w:t>TIPOS DE RESERVATÓRIOS</w:t>
+        <w:tabs>
+          <w:tab w:val="left" w:pos="450"/>
+          <w:tab w:val="left" w:pos="540"/>
+          <w:tab w:val="left" w:pos="900"/>
+        </w:tabs>
+        <w:spacing w:line="360" w:lineRule="auto"/>
+        <w:ind w:left="0" w:right="63" w:firstLine="0"/>
+        <w:jc w:val="both"/>
+        <w:rPr>
+          <w:rFonts w:ascii="Segoe UI Historic" w:hAnsi="Segoe UI Historic" w:cs="Segoe UI Historic"/>
+        </w:rPr>
+      </w:pPr>
+    </w:p>
+    <w:p>
+      <w:pPr>
+        <w:pStyle w:val="Ttulo2"/>
+        <w:rPr>
+          <w:rFonts w:ascii="Segoe UI Historic" w:hAnsi="Segoe UI Historic" w:cs="Segoe UI Historic"/>
+        </w:rPr>
+      </w:pPr>
+      <w:bookmarkStart w:id="7" w:name="_Toc180256204"/>
+      <w:r>
+        <w:rPr>
+          <w:rFonts w:ascii="Segoe UI Historic" w:hAnsi="Segoe UI Historic" w:cs="Segoe UI Historic"/>
+        </w:rPr>
+        <w:t>RESERVATÓRIO TIPO CIL</w:t>
+      </w:r>
+      <w:r>
+        <w:rPr>
+          <w:rFonts w:ascii="Segoe UI Historic" w:hAnsi="Segoe UI Historic" w:cs="Segoe UI Historic"/>
+        </w:rPr>
+        <w:t>Í</w:t>
+      </w:r>
+      <w:r>
+        <w:rPr>
+          <w:rFonts w:ascii="Segoe UI Historic" w:hAnsi="Segoe UI Historic" w:cs="Segoe UI Historic"/>
+        </w:rPr>
+        <w:t>NDR</w:t>
       </w:r>
       <w:bookmarkEnd w:id="7"/>
       <w:r>
         <w:rPr>
           <w:rFonts w:ascii="Segoe UI Historic" w:hAnsi="Segoe UI Historic" w:cs="Segoe UI Historic"/>
         </w:rPr>
-        <w:t xml:space="preserve">       </w:t>
-      </w:r>
-    </w:p>
-    <w:p>
-      <w:pPr>
-        <w:pStyle w:val="Ttulo1"/>
-        <w:ind w:left="0" w:firstLine="0"/>
-        <w:rPr>
-          <w:rFonts w:ascii="Segoe UI Historic" w:hAnsi="Segoe UI Historic" w:cs="Segoe UI Historic"/>
-        </w:rPr>
-      </w:pPr>
-      <w:r>
-        <w:rPr>
-          <w:rFonts w:ascii="Segoe UI Historic" w:hAnsi="Segoe UI Historic" w:cs="Segoe UI Historic"/>
-        </w:rPr>
-        <w:t xml:space="preserve">          </w:t>
-      </w:r>
-    </w:p>
-    <w:p>
-      <w:pPr>
-        <w:pStyle w:val="Ttulo2"/>
-        <w:rPr>
-          <w:rFonts w:ascii="Segoe UI Historic" w:hAnsi="Segoe UI Historic" w:cs="Segoe UI Historic"/>
-        </w:rPr>
-      </w:pPr>
-      <w:bookmarkStart w:id="8" w:name="_Toc180256204"/>
-      <w:r>
-        <w:rPr>
-          <w:rFonts w:ascii="Segoe UI Historic" w:hAnsi="Segoe UI Historic" w:cs="Segoe UI Historic"/>
-        </w:rPr>
-        <w:t>RESERVATÓRIO TIPO TAÇA OU CILINDRO</w:t>
-      </w:r>
-      <w:bookmarkEnd w:id="8"/>
+        <w:t>O</w:t>
+      </w:r>
     </w:p>
     <w:p>
       <w:pPr>
@@ -5261,8 +5270,69 @@
         <w:ind w:left="0" w:right="63" w:firstLine="0"/>
         <w:jc w:val="both"/>
         <w:rPr>
+          <w:rFonts w:ascii="Segoe UI Historic" w:hAnsi="Segoe UI Historic" w:cs="Segoe UI Historic"/>
+        </w:rPr>
+      </w:pPr>
+      <w:r>
+        <w:rPr>
           <w:noProof/>
         </w:rPr>
+        <w:t xml:space="preserve">    </w:t>
+      </w:r>
+      <w:r>
+        <w:rPr>
+          <w:sz w:val="18"/>
+          <w:szCs w:val="18"/>
+        </w:rPr>
+        <w:t xml:space="preserve"> </w:t>
+      </w:r>
+      <w:r>
+        <w:rPr>
+          <w:rFonts w:ascii="Segoe UI Historic" w:hAnsi="Segoe UI Historic" w:cs="Segoe UI Historic"/>
+        </w:rPr>
+        <w:t>Os reservatórios em formato d</w:t>
+      </w:r>
+      <w:r>
+        <w:rPr>
+          <w:rFonts w:ascii="Segoe UI Historic" w:hAnsi="Segoe UI Historic" w:cs="Segoe UI Historic"/>
+        </w:rPr>
+        <w:t>e c</w:t>
+      </w:r>
+      <w:r>
+        <w:rPr>
+          <w:rFonts w:ascii="Segoe UI Historic" w:hAnsi="Segoe UI Historic" w:cs="Segoe UI Historic"/>
+        </w:rPr>
+        <w:t>il</w:t>
+      </w:r>
+      <w:r>
+        <w:rPr>
+          <w:rFonts w:ascii="Segoe UI Historic" w:hAnsi="Segoe UI Historic" w:cs="Segoe UI Historic"/>
+        </w:rPr>
+        <w:t>í</w:t>
+      </w:r>
+      <w:r>
+        <w:rPr>
+          <w:rFonts w:ascii="Segoe UI Historic" w:hAnsi="Segoe UI Historic" w:cs="Segoe UI Historic"/>
+        </w:rPr>
+        <w:t>ndr</w:t>
+      </w:r>
+      <w:r>
+        <w:rPr>
+          <w:rFonts w:ascii="Segoe UI Historic" w:hAnsi="Segoe UI Historic" w:cs="Segoe UI Historic"/>
+        </w:rPr>
+        <w:t>ic</w:t>
+      </w:r>
+      <w:r>
+        <w:rPr>
+          <w:rFonts w:ascii="Segoe UI Historic" w:hAnsi="Segoe UI Historic" w:cs="Segoe UI Historic"/>
+        </w:rPr>
+        <w:t xml:space="preserve">o são projetados especificamente para a preservação da água, protegendo-a contra contaminações provenientes do ar. Sua construção geralmente envolve materiais que minimizam a evaporação e a degradação da água armazenada. Apesar de suas vantagens em termos de qualidade da água, o custo elevado para aquisição e instalação limita seu uso a contextos em que a pureza da água é crucial, como no abastecimento de criações de animais de alto valor, garantindo a saúde e o bem-estar deles. </w:t>
+      </w:r>
+    </w:p>
+    <w:p>
+      <w:pPr>
+        <w:spacing w:line="360" w:lineRule="auto"/>
+        <w:ind w:right="63" w:firstLine="0"/>
       </w:pPr>
       <w:r>
         <w:rPr>
@@ -5271,16 +5341,16 @@
           <w:sz w:val="28"/>
         </w:rPr>
         <w:drawing>
-          <wp:anchor distT="0" distB="0" distL="114300" distR="114300" simplePos="0" relativeHeight="251666432" behindDoc="1" locked="0" layoutInCell="1" allowOverlap="1" wp14:anchorId="0B9D19B1" wp14:editId="0A497968">
+          <wp:anchor distT="0" distB="0" distL="114300" distR="114300" simplePos="0" relativeHeight="251666432" behindDoc="1" locked="0" layoutInCell="1" allowOverlap="1" wp14:anchorId="0B9D19B1" wp14:editId="1CCEF815">
             <wp:simplePos x="0" y="0"/>
             <wp:positionH relativeFrom="column">
-              <wp:posOffset>2760761</wp:posOffset>
+              <wp:posOffset>1045210</wp:posOffset>
             </wp:positionH>
             <wp:positionV relativeFrom="paragraph">
-              <wp:posOffset>2560977</wp:posOffset>
+              <wp:posOffset>275590</wp:posOffset>
             </wp:positionV>
-            <wp:extent cx="2517194" cy="2569495"/>
-            <wp:effectExtent l="0" t="0" r="0" b="2540"/>
+            <wp:extent cx="3202305" cy="2919730"/>
+            <wp:effectExtent l="0" t="0" r="0" b="0"/>
             <wp:wrapNone/>
             <wp:docPr id="1240780614" name="Imagem 35" descr="Reservatório Cilíndrico de Fundo Cônico apresenta ótima relação custo x  benefício"/>
             <wp:cNvGraphicFramePr>
@@ -5309,7 +5379,7 @@
                   <pic:spPr bwMode="auto">
                     <a:xfrm>
                       <a:off x="0" y="0"/>
-                      <a:ext cx="2523680" cy="2576116"/>
+                      <a:ext cx="3202305" cy="2919730"/>
                     </a:xfrm>
                     <a:prstGeom prst="rect">
                       <a:avLst/>
@@ -5338,100 +5408,6 @@
       </w:r>
       <w:r>
         <w:rPr>
-          <w:rFonts w:ascii="Segoe UI Historic" w:hAnsi="Segoe UI Historic" w:cs="Segoe UI Historic"/>
-          <w:noProof/>
-          <w:sz w:val="28"/>
-        </w:rPr>
-        <w:drawing>
-          <wp:anchor distT="0" distB="0" distL="114300" distR="114300" simplePos="0" relativeHeight="251664384" behindDoc="0" locked="0" layoutInCell="1" allowOverlap="1" wp14:anchorId="69A7484E" wp14:editId="533EDD2A">
-            <wp:simplePos x="0" y="0"/>
-            <wp:positionH relativeFrom="column">
-              <wp:posOffset>1270</wp:posOffset>
-            </wp:positionH>
-            <wp:positionV relativeFrom="paragraph">
-              <wp:posOffset>2550160</wp:posOffset>
-            </wp:positionV>
-            <wp:extent cx="2541905" cy="2580005"/>
-            <wp:effectExtent l="0" t="0" r="0" b="0"/>
-            <wp:wrapTopAndBottom/>
-            <wp:docPr id="1998742633" name="Imagem 34" descr="Tudo Sobre Reservatórios Tipo Taça de Água da Fortmetal"/>
-            <wp:cNvGraphicFramePr>
-              <a:graphicFrameLocks xmlns:a="http://schemas.openxmlformats.org/drawingml/2006/main" noChangeAspect="1"/>
-            </wp:cNvGraphicFramePr>
-            <a:graphic xmlns:a="http://schemas.openxmlformats.org/drawingml/2006/main">
-              <a:graphicData uri="http://schemas.openxmlformats.org/drawingml/2006/picture">
-                <pic:pic xmlns:pic="http://schemas.openxmlformats.org/drawingml/2006/picture">
-                  <pic:nvPicPr>
-                    <pic:cNvPr id="1998742633" name="Imagem 34" descr="Tudo Sobre Reservatórios Tipo Taça de Água da Fortmetal"/>
-                    <pic:cNvPicPr>
-                      <a:picLocks noChangeAspect="1"/>
-                    </pic:cNvPicPr>
-                  </pic:nvPicPr>
-                  <pic:blipFill>
-                    <a:blip r:embed="rId15" cstate="print">
-                      <a:extLst>
-                        <a:ext uri="{28A0092B-C50C-407E-A947-70E740481C1C}">
-                          <a14:useLocalDpi xmlns:a14="http://schemas.microsoft.com/office/drawing/2010/main" val="0"/>
-                        </a:ext>
-                      </a:extLst>
-                    </a:blip>
-                    <a:srcRect/>
-                    <a:stretch>
-                      <a:fillRect/>
-                    </a:stretch>
-                  </pic:blipFill>
-                  <pic:spPr bwMode="auto">
-                    <a:xfrm>
-                      <a:off x="0" y="0"/>
-                      <a:ext cx="2541905" cy="2580005"/>
-                    </a:xfrm>
-                    <a:prstGeom prst="rect">
-                      <a:avLst/>
-                    </a:prstGeom>
-                    <a:noFill/>
-                    <a:ln>
-                      <a:noFill/>
-                    </a:ln>
-                  </pic:spPr>
-                </pic:pic>
-              </a:graphicData>
-            </a:graphic>
-            <wp14:sizeRelH relativeFrom="margin">
-              <wp14:pctWidth>0</wp14:pctWidth>
-            </wp14:sizeRelH>
-            <wp14:sizeRelV relativeFrom="margin">
-              <wp14:pctHeight>0</wp14:pctHeight>
-            </wp14:sizeRelV>
-          </wp:anchor>
-        </w:drawing>
-      </w:r>
-      <w:r>
-        <w:rPr>
-          <w:noProof/>
-        </w:rPr>
-        <w:t xml:space="preserve">    </w:t>
-      </w:r>
-      <w:r>
-        <w:rPr>
-          <w:sz w:val="18"/>
-          <w:szCs w:val="18"/>
-        </w:rPr>
-        <w:t xml:space="preserve"> </w:t>
-      </w:r>
-      <w:r>
-        <w:rPr>
-          <w:rFonts w:ascii="Segoe UI Historic" w:hAnsi="Segoe UI Historic" w:cs="Segoe UI Historic"/>
-        </w:rPr>
-        <w:t xml:space="preserve">Os reservatórios em formato de taça ou cilindro são projetados especificamente para a preservação da água, protegendo-a contra contaminações provenientes do ar. Sua construção geralmente envolve materiais que minimizam a evaporação e a degradação da água armazenada. Apesar de suas vantagens em termos de qualidade da água, o custo elevado para aquisição e instalação limita seu uso a contextos em que a pureza da água é crucial, como no abastecimento de criações de animais de alto valor, garantindo a saúde e o bem-estar deles. </w:t>
-      </w:r>
-    </w:p>
-    <w:p>
-      <w:pPr>
-        <w:spacing w:line="360" w:lineRule="auto"/>
-        <w:ind w:right="63" w:firstLine="0"/>
-      </w:pPr>
-      <w:r>
-        <w:rPr>
           <w:sz w:val="18"/>
           <w:szCs w:val="18"/>
         </w:rPr>
@@ -5452,22 +5428,25 @@
         </w:rPr>
         <w:t xml:space="preserve"> </w:t>
       </w:r>
-      <w:r>
-        <w:rPr>
-          <w:rStyle w:val="Refdenotaderodap"/>
-          <w:sz w:val="18"/>
-          <w:szCs w:val="18"/>
-        </w:rPr>
-        <w:footnoteReference w:id="8"/>
-      </w:r>
-      <w:r>
-        <w:rPr>
-          <w:sz w:val="18"/>
-          <w:szCs w:val="18"/>
-        </w:rPr>
-        <w:t xml:space="preserve"> </w:t>
-      </w:r>
-    </w:p>
+    </w:p>
+    <w:p>
+      <w:pPr>
+        <w:pStyle w:val="Ttulo3"/>
+        <w:spacing w:after="24"/>
+        <w:ind w:left="0" w:firstLine="0"/>
+        <w:rPr>
+          <w:rFonts w:ascii="Segoe UI Historic" w:hAnsi="Segoe UI Historic" w:cs="Segoe UI Historic"/>
+          <w:sz w:val="28"/>
+          <w:szCs w:val="28"/>
+        </w:rPr>
+      </w:pPr>
+    </w:p>
+    <w:p/>
+    <w:p/>
+    <w:p/>
+    <w:p/>
+    <w:p/>
+    <w:p/>
     <w:p>
       <w:pPr>
         <w:pStyle w:val="Ttulo3"/>
@@ -5475,751 +5454,15 @@
         <w:ind w:left="0" w:firstLine="0"/>
         <w:rPr>
           <w:rFonts w:ascii="Segoe UI Historic" w:hAnsi="Segoe UI Historic" w:cs="Segoe UI Historic"/>
-          <w:b w:val="0"/>
           <w:sz w:val="28"/>
           <w:szCs w:val="28"/>
         </w:rPr>
       </w:pPr>
-      <w:r>
-        <w:rPr>
-          <w:rFonts w:ascii="Segoe UI Historic" w:hAnsi="Segoe UI Historic" w:cs="Segoe UI Historic"/>
-          <w:sz w:val="28"/>
-          <w:szCs w:val="28"/>
-        </w:rPr>
-        <w:lastRenderedPageBreak/>
-        <w:t>RESERVATÓRIO DE METAL CIRCULAR</w:t>
-      </w:r>
-      <w:r>
-        <w:rPr>
-          <w:rFonts w:ascii="Segoe UI Historic" w:hAnsi="Segoe UI Historic" w:cs="Segoe UI Historic"/>
-          <w:b w:val="0"/>
-          <w:sz w:val="28"/>
-          <w:szCs w:val="28"/>
-        </w:rPr>
-        <w:t xml:space="preserve"> </w:t>
-      </w:r>
-    </w:p>
-    <w:p>
-      <w:pPr>
-        <w:jc w:val="center"/>
-      </w:pPr>
-      <w:r>
-        <w:rPr>
-          <w:noProof/>
-        </w:rPr>
-        <w:drawing>
-          <wp:inline distT="0" distB="0" distL="0" distR="0" wp14:anchorId="5CD0FCD9" wp14:editId="0E9C2B8F">
-            <wp:extent cx="3157200" cy="3157200"/>
-            <wp:effectExtent l="0" t="0" r="5715" b="5715"/>
-            <wp:docPr id="743637" name="Imagem 36" descr="Reservatórios Tubular, Taça Coluna Seca ou Cheia, In Loco e Bebedouro para  Gado - Australiano | Reservatório In Loco"/>
-            <wp:cNvGraphicFramePr>
-              <a:graphicFrameLocks xmlns:a="http://schemas.openxmlformats.org/drawingml/2006/main" noChangeAspect="1"/>
-            </wp:cNvGraphicFramePr>
-            <a:graphic xmlns:a="http://schemas.openxmlformats.org/drawingml/2006/main">
-              <a:graphicData uri="http://schemas.openxmlformats.org/drawingml/2006/picture">
-                <pic:pic xmlns:pic="http://schemas.openxmlformats.org/drawingml/2006/picture">
-                  <pic:nvPicPr>
-                    <pic:cNvPr id="0" name="Picture 5" descr="Reservatórios Tubular, Taça Coluna Seca ou Cheia, In Loco e Bebedouro para  Gado - Australiano | Reservatório In Loco"/>
-                    <pic:cNvPicPr>
-                      <a:picLocks noChangeAspect="1" noChangeArrowheads="1"/>
-                    </pic:cNvPicPr>
-                  </pic:nvPicPr>
-                  <pic:blipFill>
-                    <a:blip r:embed="rId16" cstate="print">
-                      <a:extLst>
-                        <a:ext uri="{28A0092B-C50C-407E-A947-70E740481C1C}">
-                          <a14:useLocalDpi xmlns:a14="http://schemas.microsoft.com/office/drawing/2010/main" val="0"/>
-                        </a:ext>
-                      </a:extLst>
-                    </a:blip>
-                    <a:srcRect/>
-                    <a:stretch>
-                      <a:fillRect/>
-                    </a:stretch>
-                  </pic:blipFill>
-                  <pic:spPr bwMode="auto">
-                    <a:xfrm>
-                      <a:off x="0" y="0"/>
-                      <a:ext cx="3157200" cy="3157200"/>
-                    </a:xfrm>
-                    <a:prstGeom prst="rect">
-                      <a:avLst/>
-                    </a:prstGeom>
-                    <a:noFill/>
-                    <a:ln>
-                      <a:noFill/>
-                    </a:ln>
-                  </pic:spPr>
-                </pic:pic>
-              </a:graphicData>
-            </a:graphic>
-          </wp:inline>
-        </w:drawing>
-      </w:r>
-    </w:p>
-    <w:p>
-      <w:pPr>
-        <w:spacing w:line="360" w:lineRule="auto"/>
-        <w:ind w:right="63"/>
-        <w:rPr>
-          <w:sz w:val="18"/>
-          <w:szCs w:val="18"/>
-        </w:rPr>
-      </w:pPr>
-      <w:r>
-        <w:rPr>
-          <w:sz w:val="18"/>
-          <w:szCs w:val="18"/>
-        </w:rPr>
-        <w:t xml:space="preserve">                                     </w:t>
-      </w:r>
-      <w:r>
-        <w:rPr>
-          <w:sz w:val="18"/>
-          <w:szCs w:val="18"/>
-        </w:rPr>
-        <w:t xml:space="preserve">Link imagens: </w:t>
-      </w:r>
-      <w:r>
-        <w:rPr>
-          <w:rStyle w:val="Refdenotaderodap"/>
-          <w:sz w:val="18"/>
-          <w:szCs w:val="18"/>
-        </w:rPr>
-        <w:footnoteReference w:id="9"/>
-      </w:r>
-    </w:p>
-    <w:p>
-      <w:pPr>
-        <w:spacing w:line="360" w:lineRule="auto"/>
-        <w:ind w:right="63" w:firstLine="713"/>
-        <w:jc w:val="both"/>
-        <w:rPr>
-          <w:rFonts w:ascii="Segoe UI Historic" w:hAnsi="Segoe UI Historic" w:cs="Segoe UI Historic"/>
-        </w:rPr>
-      </w:pPr>
-      <w:r>
-        <w:rPr>
-          <w:rFonts w:ascii="Segoe UI Historic" w:hAnsi="Segoe UI Historic" w:cs="Segoe UI Historic"/>
-        </w:rPr>
-        <w:t xml:space="preserve">Este tipo de reservatório é construído com chapas de ferro galvanizado, oferecendo resistência e durabilidade. A base de cimento proporciona nivelamento e sustentação, prevenindo deformações. Devido à sua robustez, é amplamente utilizado na criação de gados e equinos, pois suporta o impacto e as exigências das atividades rurais. A manutenção da qualidade da água também é uma vantagem, já que o material galvanizado reduz a corrosão e prolonga a vida útil do reservatório. </w:t>
-      </w:r>
-    </w:p>
-    <w:p>
-      <w:pPr>
-        <w:spacing w:line="360" w:lineRule="auto"/>
-        <w:ind w:right="63" w:firstLine="713"/>
-        <w:jc w:val="both"/>
-        <w:rPr>
-          <w:rFonts w:ascii="Segoe UI Historic" w:hAnsi="Segoe UI Historic" w:cs="Segoe UI Historic"/>
-        </w:rPr>
-      </w:pPr>
-    </w:p>
-    <w:p>
-      <w:pPr>
-        <w:pStyle w:val="Ttulo3"/>
-        <w:spacing w:after="21"/>
-        <w:rPr>
-          <w:rFonts w:ascii="Segoe UI Historic" w:hAnsi="Segoe UI Historic" w:cs="Segoe UI Historic"/>
-          <w:sz w:val="28"/>
-          <w:szCs w:val="28"/>
-        </w:rPr>
-      </w:pPr>
-    </w:p>
-    <w:p>
-      <w:pPr>
-        <w:rPr>
-          <w:rFonts w:ascii="Segoe UI Historic" w:hAnsi="Segoe UI Historic" w:cs="Segoe UI Historic"/>
-        </w:rPr>
-      </w:pPr>
-    </w:p>
-    <w:p/>
-    <w:p>
-      <w:pPr>
-        <w:pStyle w:val="Ttulo3"/>
-        <w:spacing w:after="21"/>
-        <w:rPr>
-          <w:rFonts w:ascii="Segoe UI Historic" w:hAnsi="Segoe UI Historic" w:cs="Segoe UI Historic"/>
-          <w:b w:val="0"/>
-          <w:sz w:val="28"/>
-          <w:szCs w:val="28"/>
-        </w:rPr>
-      </w:pPr>
-      <w:r>
-        <w:rPr>
-          <w:rFonts w:ascii="Segoe UI Historic" w:hAnsi="Segoe UI Historic" w:cs="Segoe UI Historic"/>
-          <w:sz w:val="28"/>
-          <w:szCs w:val="28"/>
-        </w:rPr>
-        <w:lastRenderedPageBreak/>
-        <w:t>RESERVATÓRIOS DE ALVENARIA</w:t>
-      </w:r>
-      <w:r>
-        <w:rPr>
-          <w:rFonts w:ascii="Segoe UI Historic" w:hAnsi="Segoe UI Historic" w:cs="Segoe UI Historic"/>
-          <w:b w:val="0"/>
-          <w:sz w:val="28"/>
-          <w:szCs w:val="28"/>
-        </w:rPr>
-        <w:t xml:space="preserve"> </w:t>
-      </w:r>
-    </w:p>
-    <w:p/>
-    <w:p>
-      <w:pPr>
-        <w:jc w:val="center"/>
-      </w:pPr>
-      <w:r>
-        <w:rPr>
-          <w:noProof/>
-        </w:rPr>
-        <w:drawing>
-          <wp:inline distT="0" distB="0" distL="0" distR="0" wp14:anchorId="6C5F31AF" wp14:editId="32BC3440">
-            <wp:extent cx="3157200" cy="3157200"/>
-            <wp:effectExtent l="0" t="0" r="5715" b="5715"/>
-            <wp:docPr id="1971651592" name="Imagem 37" descr="Veja as aplicações dos reservatórios de água no campo — CompreRural"/>
-            <wp:cNvGraphicFramePr>
-              <a:graphicFrameLocks xmlns:a="http://schemas.openxmlformats.org/drawingml/2006/main" noChangeAspect="1"/>
-            </wp:cNvGraphicFramePr>
-            <a:graphic xmlns:a="http://schemas.openxmlformats.org/drawingml/2006/main">
-              <a:graphicData uri="http://schemas.openxmlformats.org/drawingml/2006/picture">
-                <pic:pic xmlns:pic="http://schemas.openxmlformats.org/drawingml/2006/picture">
-                  <pic:nvPicPr>
-                    <pic:cNvPr id="0" name="Picture 7" descr="Veja as aplicações dos reservatórios de água no campo — CompreRural"/>
-                    <pic:cNvPicPr>
-                      <a:picLocks noChangeAspect="1" noChangeArrowheads="1"/>
-                    </pic:cNvPicPr>
-                  </pic:nvPicPr>
-                  <pic:blipFill>
-                    <a:blip r:embed="rId17" cstate="print">
-                      <a:extLst>
-                        <a:ext uri="{28A0092B-C50C-407E-A947-70E740481C1C}">
-                          <a14:useLocalDpi xmlns:a14="http://schemas.microsoft.com/office/drawing/2010/main" val="0"/>
-                        </a:ext>
-                      </a:extLst>
-                    </a:blip>
-                    <a:srcRect/>
-                    <a:stretch>
-                      <a:fillRect/>
-                    </a:stretch>
-                  </pic:blipFill>
-                  <pic:spPr bwMode="auto">
-                    <a:xfrm>
-                      <a:off x="0" y="0"/>
-                      <a:ext cx="3157200" cy="3157200"/>
-                    </a:xfrm>
-                    <a:prstGeom prst="rect">
-                      <a:avLst/>
-                    </a:prstGeom>
-                    <a:noFill/>
-                    <a:ln>
-                      <a:noFill/>
-                    </a:ln>
-                  </pic:spPr>
-                </pic:pic>
-              </a:graphicData>
-            </a:graphic>
-          </wp:inline>
-        </w:drawing>
-      </w:r>
-    </w:p>
-    <w:p>
-      <w:pPr>
-        <w:jc w:val="both"/>
-        <w:rPr>
-          <w:rFonts w:ascii="Segoe UI Historic" w:hAnsi="Segoe UI Historic" w:cs="Segoe UI Historic"/>
-          <w:sz w:val="18"/>
-          <w:szCs w:val="18"/>
-        </w:rPr>
-      </w:pPr>
-      <w:r>
-        <w:rPr>
-          <w:sz w:val="18"/>
-          <w:szCs w:val="18"/>
-        </w:rPr>
-        <w:t xml:space="preserve">                                    </w:t>
-      </w:r>
-      <w:r>
-        <w:rPr>
-          <w:rFonts w:ascii="Segoe UI Historic" w:hAnsi="Segoe UI Historic" w:cs="Segoe UI Historic"/>
-          <w:sz w:val="18"/>
-          <w:szCs w:val="18"/>
-        </w:rPr>
-        <w:t xml:space="preserve">Link imagens: </w:t>
-      </w:r>
-      <w:r>
-        <w:rPr>
-          <w:rStyle w:val="Refdenotaderodap"/>
-          <w:rFonts w:ascii="Segoe UI Historic" w:hAnsi="Segoe UI Historic" w:cs="Segoe UI Historic"/>
-          <w:sz w:val="18"/>
-          <w:szCs w:val="18"/>
-        </w:rPr>
-        <w:footnoteReference w:id="10"/>
-      </w:r>
-    </w:p>
-    <w:p>
-      <w:pPr>
-        <w:spacing w:line="360" w:lineRule="auto"/>
-        <w:ind w:right="63" w:firstLine="713"/>
-        <w:jc w:val="both"/>
-        <w:rPr>
-          <w:rFonts w:ascii="Segoe UI Historic" w:hAnsi="Segoe UI Historic" w:cs="Segoe UI Historic"/>
-        </w:rPr>
-      </w:pPr>
-      <w:r>
-        <w:rPr>
-          <w:rFonts w:ascii="Segoe UI Historic" w:hAnsi="Segoe UI Historic" w:cs="Segoe UI Historic"/>
-        </w:rPr>
-        <w:t xml:space="preserve">Os reservatórios de alvenaria, feitos de cimento e tijolos, são projetados para armazenar grandes volumes de água. No entanto, sua construção exige cuidados rigorosos com a impermeabilização para evitar vazamentos e perdas de volume. A fragilidade estrutural dos reservatórios de alvenaria deve ser considerada, pois fatores como movimentações do solo e a pressão da água podem comprometer sua integridade. Apesar disso, quando bem construídos e mantidos, oferecem uma solução duradoura para o armazenamento de água em comunidades rurais. </w:t>
-      </w:r>
-    </w:p>
-    <w:p>
-      <w:pPr>
-        <w:spacing w:line="360" w:lineRule="auto"/>
-        <w:ind w:left="0" w:right="63" w:firstLine="0"/>
-      </w:pPr>
-    </w:p>
-    <w:p>
-      <w:pPr>
-        <w:spacing w:line="360" w:lineRule="auto"/>
-        <w:ind w:left="0" w:right="63" w:firstLine="0"/>
-      </w:pPr>
-    </w:p>
-    <w:p>
-      <w:pPr>
-        <w:pStyle w:val="Ttulo3"/>
-        <w:spacing w:after="21"/>
+    </w:p>
+    <w:p>
+      <w:pPr>
         <w:ind w:left="0" w:firstLine="0"/>
         <w:jc w:val="both"/>
-        <w:rPr>
-          <w:rFonts w:ascii="Segoe UI Historic" w:hAnsi="Segoe UI Historic" w:cs="Segoe UI Historic"/>
-          <w:b w:val="0"/>
-          <w:sz w:val="28"/>
-          <w:szCs w:val="28"/>
-        </w:rPr>
-      </w:pPr>
-      <w:r>
-        <w:rPr>
-          <w:rFonts w:ascii="Segoe UI Historic" w:hAnsi="Segoe UI Historic" w:cs="Segoe UI Historic"/>
-          <w:sz w:val="28"/>
-          <w:szCs w:val="28"/>
-        </w:rPr>
-        <w:lastRenderedPageBreak/>
-        <w:t>RESERVATÓRIO DE FERRO-CIMENTO</w:t>
-      </w:r>
-      <w:r>
-        <w:rPr>
-          <w:rFonts w:ascii="Segoe UI Historic" w:hAnsi="Segoe UI Historic" w:cs="Segoe UI Historic"/>
-          <w:b w:val="0"/>
-          <w:sz w:val="28"/>
-          <w:szCs w:val="28"/>
-        </w:rPr>
-        <w:t xml:space="preserve"> </w:t>
-      </w:r>
-    </w:p>
-    <w:p/>
-    <w:p>
-      <w:r>
-        <w:rPr>
-          <w:noProof/>
-        </w:rPr>
-        <w:drawing>
-          <wp:inline distT="0" distB="0" distL="0" distR="0" wp14:anchorId="064BC3BE" wp14:editId="0697DE71">
-            <wp:extent cx="5613018" cy="3157200"/>
-            <wp:effectExtent l="0" t="0" r="6985" b="5715"/>
-            <wp:docPr id="2126761613" name="Imagem 38" descr="BEBEDOURO RESERVATÓRIO E TANQUE DE FERRO CIMENTO. A DIFERENÇA QUE FAZ EM  UMA FAZENDA"/>
-            <wp:cNvGraphicFramePr>
-              <a:graphicFrameLocks xmlns:a="http://schemas.openxmlformats.org/drawingml/2006/main" noChangeAspect="1"/>
-            </wp:cNvGraphicFramePr>
-            <a:graphic xmlns:a="http://schemas.openxmlformats.org/drawingml/2006/main">
-              <a:graphicData uri="http://schemas.openxmlformats.org/drawingml/2006/picture">
-                <pic:pic xmlns:pic="http://schemas.openxmlformats.org/drawingml/2006/picture">
-                  <pic:nvPicPr>
-                    <pic:cNvPr id="0" name="Picture 9" descr="BEBEDOURO RESERVATÓRIO E TANQUE DE FERRO CIMENTO. A DIFERENÇA QUE FAZ EM  UMA FAZENDA"/>
-                    <pic:cNvPicPr>
-                      <a:picLocks noChangeAspect="1" noChangeArrowheads="1"/>
-                    </pic:cNvPicPr>
-                  </pic:nvPicPr>
-                  <pic:blipFill>
-                    <a:blip r:embed="rId18">
-                      <a:extLst>
-                        <a:ext uri="{28A0092B-C50C-407E-A947-70E740481C1C}">
-                          <a14:useLocalDpi xmlns:a14="http://schemas.microsoft.com/office/drawing/2010/main" val="0"/>
-                        </a:ext>
-                      </a:extLst>
-                    </a:blip>
-                    <a:srcRect/>
-                    <a:stretch>
-                      <a:fillRect/>
-                    </a:stretch>
-                  </pic:blipFill>
-                  <pic:spPr bwMode="auto">
-                    <a:xfrm>
-                      <a:off x="0" y="0"/>
-                      <a:ext cx="5613018" cy="3157200"/>
-                    </a:xfrm>
-                    <a:prstGeom prst="rect">
-                      <a:avLst/>
-                    </a:prstGeom>
-                    <a:noFill/>
-                    <a:ln>
-                      <a:noFill/>
-                    </a:ln>
-                  </pic:spPr>
-                </pic:pic>
-              </a:graphicData>
-            </a:graphic>
-          </wp:inline>
-        </w:drawing>
-      </w:r>
-    </w:p>
-    <w:p>
-      <w:pPr>
-        <w:rPr>
-          <w:sz w:val="18"/>
-          <w:szCs w:val="18"/>
-        </w:rPr>
-      </w:pPr>
-      <w:r>
-        <w:rPr>
-          <w:sz w:val="18"/>
-          <w:szCs w:val="18"/>
-        </w:rPr>
-        <w:t>Link imagens:</w:t>
-      </w:r>
-      <w:r>
-        <w:rPr>
-          <w:rStyle w:val="Refdenotaderodap"/>
-          <w:sz w:val="18"/>
-          <w:szCs w:val="18"/>
-        </w:rPr>
-        <w:footnoteReference w:id="11"/>
-      </w:r>
-    </w:p>
-    <w:p>
-      <w:pPr>
-        <w:spacing w:line="360" w:lineRule="auto"/>
-        <w:ind w:right="63" w:firstLine="713"/>
-        <w:jc w:val="both"/>
-        <w:rPr>
-          <w:rFonts w:ascii="Segoe UI Historic" w:hAnsi="Segoe UI Historic" w:cs="Segoe UI Historic"/>
-        </w:rPr>
-      </w:pPr>
-      <w:r>
-        <w:rPr>
-          <w:rFonts w:ascii="Segoe UI Historic" w:hAnsi="Segoe UI Historic" w:cs="Segoe UI Historic"/>
-        </w:rPr>
-        <w:t>Os reservatórios de ferro-cimento, com formato circular, combinam a resistência do ferro e a versatilidade do cimento. Semelhantes aos de alvenaria em capacidade e uso, apresentam um custo menor de implantação, tornando-os uma alternativa acessível para pequenos e médios produtores rurais. Sua construção é mais rápida, e a combinação de materiais oferece uma boa resistência a pressões internas e externas, ideal para o armazenamento seguro de água em diversas condições climáticas.</w:t>
-      </w:r>
-    </w:p>
-    <w:p>
-      <w:pPr>
-        <w:pStyle w:val="Ttulo3"/>
-        <w:spacing w:after="24"/>
-        <w:ind w:left="0" w:firstLine="0"/>
-        <w:rPr>
-          <w:rFonts w:ascii="Segoe UI Historic" w:hAnsi="Segoe UI Historic" w:cs="Segoe UI Historic"/>
-          <w:sz w:val="28"/>
-          <w:szCs w:val="28"/>
-        </w:rPr>
-      </w:pPr>
-    </w:p>
-    <w:p/>
-    <w:p/>
-    <w:p>
-      <w:pPr>
-        <w:pStyle w:val="Ttulo3"/>
-        <w:spacing w:after="24"/>
-        <w:ind w:left="0" w:firstLine="0"/>
-        <w:rPr>
-          <w:rFonts w:ascii="Segoe UI Historic" w:hAnsi="Segoe UI Historic" w:cs="Segoe UI Historic"/>
-          <w:b w:val="0"/>
-          <w:sz w:val="28"/>
-          <w:szCs w:val="28"/>
-        </w:rPr>
-      </w:pPr>
-      <w:r>
-        <w:rPr>
-          <w:rFonts w:ascii="Segoe UI Historic" w:hAnsi="Segoe UI Historic" w:cs="Segoe UI Historic"/>
-          <w:sz w:val="28"/>
-          <w:szCs w:val="28"/>
-        </w:rPr>
-        <w:lastRenderedPageBreak/>
-        <w:t>RESERVATÓRIO ESCAVADO NO SOLO</w:t>
-      </w:r>
-      <w:r>
-        <w:rPr>
-          <w:rFonts w:ascii="Segoe UI Historic" w:hAnsi="Segoe UI Historic" w:cs="Segoe UI Historic"/>
-          <w:b w:val="0"/>
-          <w:sz w:val="28"/>
-          <w:szCs w:val="28"/>
-        </w:rPr>
-        <w:t xml:space="preserve"> </w:t>
-      </w:r>
-    </w:p>
-    <w:p/>
-    <w:p>
-      <w:pPr>
-        <w:jc w:val="center"/>
-      </w:pPr>
-      <w:r>
-        <w:rPr>
-          <w:noProof/>
-        </w:rPr>
-        <w:drawing>
-          <wp:inline distT="0" distB="0" distL="0" distR="0" wp14:anchorId="0030180B" wp14:editId="62289E6E">
-            <wp:extent cx="4738288" cy="3157200"/>
-            <wp:effectExtent l="0" t="0" r="5715" b="5715"/>
-            <wp:docPr id="5835123" name="Imagem 40" descr="Vai criar tilápias em tanques escavados? Acerte no tipo de solo! | VET  Profissional"/>
-            <wp:cNvGraphicFramePr>
-              <a:graphicFrameLocks xmlns:a="http://schemas.openxmlformats.org/drawingml/2006/main" noChangeAspect="1"/>
-            </wp:cNvGraphicFramePr>
-            <a:graphic xmlns:a="http://schemas.openxmlformats.org/drawingml/2006/main">
-              <a:graphicData uri="http://schemas.openxmlformats.org/drawingml/2006/picture">
-                <pic:pic xmlns:pic="http://schemas.openxmlformats.org/drawingml/2006/picture">
-                  <pic:nvPicPr>
-                    <pic:cNvPr id="0" name="Picture 13" descr="Vai criar tilápias em tanques escavados? Acerte no tipo de solo! | VET  Profissional"/>
-                    <pic:cNvPicPr>
-                      <a:picLocks noChangeAspect="1" noChangeArrowheads="1"/>
-                    </pic:cNvPicPr>
-                  </pic:nvPicPr>
-                  <pic:blipFill>
-                    <a:blip r:embed="rId19">
-                      <a:extLst>
-                        <a:ext uri="{28A0092B-C50C-407E-A947-70E740481C1C}">
-                          <a14:useLocalDpi xmlns:a14="http://schemas.microsoft.com/office/drawing/2010/main" val="0"/>
-                        </a:ext>
-                      </a:extLst>
-                    </a:blip>
-                    <a:srcRect/>
-                    <a:stretch>
-                      <a:fillRect/>
-                    </a:stretch>
-                  </pic:blipFill>
-                  <pic:spPr bwMode="auto">
-                    <a:xfrm>
-                      <a:off x="0" y="0"/>
-                      <a:ext cx="4738288" cy="3157200"/>
-                    </a:xfrm>
-                    <a:prstGeom prst="rect">
-                      <a:avLst/>
-                    </a:prstGeom>
-                    <a:noFill/>
-                    <a:ln>
-                      <a:noFill/>
-                    </a:ln>
-                  </pic:spPr>
-                </pic:pic>
-              </a:graphicData>
-            </a:graphic>
-          </wp:inline>
-        </w:drawing>
-      </w:r>
-    </w:p>
-    <w:p>
-      <w:pPr>
-        <w:spacing w:line="360" w:lineRule="auto"/>
-        <w:rPr>
-          <w:sz w:val="18"/>
-          <w:szCs w:val="18"/>
-        </w:rPr>
-      </w:pPr>
-      <w:r>
-        <w:t xml:space="preserve">         </w:t>
-      </w:r>
-      <w:r>
-        <w:rPr>
-          <w:sz w:val="18"/>
-          <w:szCs w:val="18"/>
-        </w:rPr>
-        <w:t xml:space="preserve">Link imagens: </w:t>
-      </w:r>
-      <w:r>
-        <w:rPr>
-          <w:rStyle w:val="Refdenotaderodap"/>
-          <w:sz w:val="18"/>
-          <w:szCs w:val="18"/>
-        </w:rPr>
-        <w:footnoteReference w:id="12"/>
-      </w:r>
-    </w:p>
-    <w:p>
-      <w:pPr>
-        <w:spacing w:line="360" w:lineRule="auto"/>
-        <w:ind w:right="63" w:firstLine="713"/>
-        <w:jc w:val="both"/>
-        <w:rPr>
-          <w:rFonts w:ascii="Segoe UI Historic" w:hAnsi="Segoe UI Historic" w:cs="Segoe UI Historic"/>
-        </w:rPr>
-      </w:pPr>
-      <w:r>
-        <w:rPr>
-          <w:rFonts w:ascii="Segoe UI Historic" w:hAnsi="Segoe UI Historic" w:cs="Segoe UI Historic"/>
-        </w:rPr>
-        <w:t xml:space="preserve">Este tipo de reservatório é bastante comum em áreas rurais e pode ter formatos circulares ou retangulares. Construídos com máquinas escavadeiras, eles oferecem um custo de implementação bastante baixo. Contudo, um dos principais desafios é a grande perda de volume devido à infiltração da água no solo, o que pode comprometer sua eficácia como fonte de água. A manutenção constante é necessária para mitigar essas perdas e garantir que o reservatório cumpra sua função de armazenamento. </w:t>
-      </w:r>
-    </w:p>
-    <w:p>
-      <w:pPr>
-        <w:pStyle w:val="Ttulo3"/>
-        <w:spacing w:after="21"/>
-        <w:ind w:left="0" w:firstLine="0"/>
-        <w:rPr>
-          <w:rFonts w:ascii="Segoe UI Historic" w:hAnsi="Segoe UI Historic" w:cs="Segoe UI Historic"/>
-          <w:sz w:val="28"/>
-          <w:szCs w:val="28"/>
-        </w:rPr>
-      </w:pPr>
-    </w:p>
-    <w:p/>
-    <w:p/>
-    <w:p>
-      <w:pPr>
-        <w:pStyle w:val="Ttulo3"/>
-        <w:spacing w:after="21"/>
-        <w:rPr>
-          <w:rFonts w:ascii="Segoe UI Historic" w:hAnsi="Segoe UI Historic" w:cs="Segoe UI Historic"/>
-          <w:b w:val="0"/>
-          <w:sz w:val="28"/>
-          <w:szCs w:val="28"/>
-        </w:rPr>
-      </w:pPr>
-      <w:r>
-        <w:rPr>
-          <w:rFonts w:ascii="Segoe UI Historic" w:hAnsi="Segoe UI Historic" w:cs="Segoe UI Historic"/>
-          <w:sz w:val="28"/>
-          <w:szCs w:val="28"/>
-        </w:rPr>
-        <w:lastRenderedPageBreak/>
-        <w:t>RESERVATÓRIO IMPERMEABILIZADO COM LONA</w:t>
-      </w:r>
-      <w:r>
-        <w:rPr>
-          <w:rFonts w:ascii="Segoe UI Historic" w:hAnsi="Segoe UI Historic" w:cs="Segoe UI Historic"/>
-          <w:b w:val="0"/>
-          <w:sz w:val="28"/>
-          <w:szCs w:val="28"/>
-        </w:rPr>
-        <w:t xml:space="preserve"> </w:t>
-      </w:r>
-    </w:p>
-    <w:p/>
-    <w:p>
-      <w:pPr>
-        <w:jc w:val="center"/>
-      </w:pPr>
-      <w:r>
-        <w:rPr>
-          <w:noProof/>
-        </w:rPr>
-        <w:drawing>
-          <wp:inline distT="0" distB="0" distL="0" distR="0" wp14:anchorId="76C1950F" wp14:editId="5E0C26D2">
-            <wp:extent cx="4209764" cy="3157200"/>
-            <wp:effectExtent l="0" t="0" r="635" b="5715"/>
-            <wp:docPr id="1034285143" name="Imagem 41" descr="Irrigação e captação de água com tanque escavado em plantação de café"/>
-            <wp:cNvGraphicFramePr>
-              <a:graphicFrameLocks xmlns:a="http://schemas.openxmlformats.org/drawingml/2006/main" noChangeAspect="1"/>
-            </wp:cNvGraphicFramePr>
-            <a:graphic xmlns:a="http://schemas.openxmlformats.org/drawingml/2006/main">
-              <a:graphicData uri="http://schemas.openxmlformats.org/drawingml/2006/picture">
-                <pic:pic xmlns:pic="http://schemas.openxmlformats.org/drawingml/2006/picture">
-                  <pic:nvPicPr>
-                    <pic:cNvPr id="0" name="Picture 15" descr="Irrigação e captação de água com tanque escavado em plantação de café"/>
-                    <pic:cNvPicPr>
-                      <a:picLocks noChangeAspect="1" noChangeArrowheads="1"/>
-                    </pic:cNvPicPr>
-                  </pic:nvPicPr>
-                  <pic:blipFill>
-                    <a:blip r:embed="rId20" cstate="print">
-                      <a:extLst>
-                        <a:ext uri="{28A0092B-C50C-407E-A947-70E740481C1C}">
-                          <a14:useLocalDpi xmlns:a14="http://schemas.microsoft.com/office/drawing/2010/main" val="0"/>
-                        </a:ext>
-                      </a:extLst>
-                    </a:blip>
-                    <a:srcRect/>
-                    <a:stretch>
-                      <a:fillRect/>
-                    </a:stretch>
-                  </pic:blipFill>
-                  <pic:spPr bwMode="auto">
-                    <a:xfrm>
-                      <a:off x="0" y="0"/>
-                      <a:ext cx="4209764" cy="3157200"/>
-                    </a:xfrm>
-                    <a:prstGeom prst="rect">
-                      <a:avLst/>
-                    </a:prstGeom>
-                    <a:noFill/>
-                    <a:ln>
-                      <a:noFill/>
-                    </a:ln>
-                  </pic:spPr>
-                </pic:pic>
-              </a:graphicData>
-            </a:graphic>
-          </wp:inline>
-        </w:drawing>
-      </w:r>
-    </w:p>
-    <w:p>
-      <w:pPr>
-        <w:rPr>
-          <w:rFonts w:ascii="Segoe UI Historic" w:hAnsi="Segoe UI Historic" w:cs="Segoe UI Historic"/>
-          <w:sz w:val="18"/>
-          <w:szCs w:val="18"/>
-        </w:rPr>
-      </w:pPr>
-      <w:r>
-        <w:tab/>
-        <w:t xml:space="preserve">               </w:t>
-      </w:r>
-      <w:r>
-        <w:rPr>
-          <w:rFonts w:ascii="Segoe UI Historic" w:hAnsi="Segoe UI Historic" w:cs="Segoe UI Historic"/>
-          <w:sz w:val="18"/>
-          <w:szCs w:val="18"/>
-        </w:rPr>
-        <w:t xml:space="preserve">Link imagens: </w:t>
-      </w:r>
-      <w:r>
-        <w:rPr>
-          <w:rStyle w:val="Refdenotaderodap"/>
-          <w:rFonts w:ascii="Segoe UI Historic" w:hAnsi="Segoe UI Historic" w:cs="Segoe UI Historic"/>
-          <w:sz w:val="18"/>
-          <w:szCs w:val="18"/>
-        </w:rPr>
-        <w:footnoteReference w:id="13"/>
-      </w:r>
-    </w:p>
-    <w:p/>
-    <w:p>
-      <w:pPr>
-        <w:spacing w:after="150" w:line="360" w:lineRule="auto"/>
-        <w:ind w:right="63" w:firstLine="713"/>
-        <w:jc w:val="both"/>
-        <w:rPr>
-          <w:rFonts w:ascii="Segoe UI Historic" w:hAnsi="Segoe UI Historic" w:cs="Segoe UI Historic"/>
-        </w:rPr>
-      </w:pPr>
-      <w:r>
-        <w:rPr>
-          <w:rFonts w:ascii="Segoe UI Historic" w:hAnsi="Segoe UI Historic" w:cs="Segoe UI Historic"/>
-        </w:rPr>
-        <w:t xml:space="preserve">Esta técnica de construção é semelhante ao reservatório escavado, mas com a adição de uma lona impermeabilizante que reveste o interior. Esse revestimento ajuda a evitar a infiltração da água no solo, aumentando a eficiência do armazenamento. Embora tenha um custo de implementação acessível, a durabilidade do reservatório pode ser um problema, pois a exposição solar e as variações climáticas podem degradar a lona ao longo do tempo. Portanto, a </w:t>
-      </w:r>
-      <w:r>
-        <w:rPr>
-          <w:rFonts w:ascii="Segoe UI Historic" w:hAnsi="Segoe UI Historic" w:cs="Segoe UI Historic"/>
-        </w:rPr>
-        <w:lastRenderedPageBreak/>
-        <w:t xml:space="preserve">manutenção e a substituição periódica da lona são essenciais para garantir a funcionalidade do reservatório. </w:t>
-      </w:r>
-    </w:p>
-    <w:p>
-      <w:pPr>
-        <w:ind w:left="0" w:firstLine="0"/>
-        <w:jc w:val="both"/>
       </w:pPr>
     </w:p>
     <w:p>
@@ -6230,20 +5473,20 @@
           <w:rFonts w:ascii="Segoe UI Historic" w:hAnsi="Segoe UI Historic" w:cs="Segoe UI Historic"/>
         </w:rPr>
       </w:pPr>
-      <w:bookmarkStart w:id="9" w:name="_Ref179710677"/>
-      <w:bookmarkStart w:id="10" w:name="_Ref179710678"/>
-      <w:bookmarkStart w:id="11" w:name="_Ref179710682"/>
-      <w:bookmarkStart w:id="12" w:name="_Toc180256205"/>
+      <w:bookmarkStart w:id="8" w:name="_Ref179710677"/>
+      <w:bookmarkStart w:id="9" w:name="_Ref179710678"/>
+      <w:bookmarkStart w:id="10" w:name="_Ref179710682"/>
+      <w:bookmarkStart w:id="11" w:name="_Toc180256205"/>
       <w:r>
         <w:rPr>
           <w:rFonts w:ascii="Segoe UI Historic" w:hAnsi="Segoe UI Historic" w:cs="Segoe UI Historic"/>
         </w:rPr>
         <w:t>AQUECIMENTO GLOBAL E O ESTRESSE HÍDRICO</w:t>
       </w:r>
+      <w:bookmarkEnd w:id="8"/>
       <w:bookmarkEnd w:id="9"/>
       <w:bookmarkEnd w:id="10"/>
       <w:bookmarkEnd w:id="11"/>
-      <w:bookmarkEnd w:id="12"/>
     </w:p>
     <w:p>
       <w:pPr>
@@ -6266,6 +5509,7 @@
         <w:rPr>
           <w:rFonts w:ascii="Segoe UI Historic" w:hAnsi="Segoe UI Historic" w:cs="Segoe UI Historic"/>
         </w:rPr>
+        <w:lastRenderedPageBreak/>
         <w:t>O aquecimento global</w:t>
       </w:r>
       <w:r>
@@ -6273,7 +5517,7 @@
           <w:rStyle w:val="Refdenotaderodap"/>
           <w:rFonts w:ascii="Segoe UI Historic" w:hAnsi="Segoe UI Historic" w:cs="Segoe UI Historic"/>
         </w:rPr>
-        <w:footnoteReference w:id="14"/>
+        <w:footnoteReference w:id="8"/>
       </w:r>
       <w:r>
         <w:rPr>
@@ -6311,14 +5555,7 @@
         <w:rPr>
           <w:rFonts w:ascii="Segoe UI Historic" w:hAnsi="Segoe UI Historic" w:cs="Segoe UI Historic"/>
         </w:rPr>
-        <w:t xml:space="preserve">Dentre os diversos fatores que interferem na produção das plantas, destaca-se o estresse hídrico, causado pela insuficiência de água no solo para atender à demanda das culturas. Esse déficit hídrico tem se agravado com as </w:t>
-      </w:r>
-      <w:r>
-        <w:rPr>
-          <w:rFonts w:ascii="Segoe UI Historic" w:hAnsi="Segoe UI Historic" w:cs="Segoe UI Historic"/>
-        </w:rPr>
-        <w:lastRenderedPageBreak/>
-        <w:t>mudanças climáticas, como o aquecimento global, que provoca secas mais intensas e altera os padrões de precipitação, reduzindo a disponibilidade de água em regiões agrícolas. Com isso, a capacidade das plantas de absorver água e nutrientes pelas raízes é severamente afetada, prejudicando seu crescimento e desenvolvimento.</w:t>
+        <w:t>Dentre os diversos fatores que interferem na produção das plantas, destaca-se o estresse hídrico, causado pela insuficiência de água no solo para atender à demanda das culturas. Esse déficit hídrico tem se agravado com as mudanças climáticas, como o aquecimento global, que provoca secas mais intensas e altera os padrões de precipitação, reduzindo a disponibilidade de água em regiões agrícolas. Com isso, a capacidade das plantas de absorver água e nutrientes pelas raízes é severamente afetada, prejudicando seu crescimento e desenvolvimento.</w:t>
       </w:r>
     </w:p>
     <w:p>
@@ -6334,14 +5571,27 @@
         <w:rPr>
           <w:rFonts w:ascii="Segoe UI Historic" w:hAnsi="Segoe UI Historic" w:cs="Segoe UI Historic"/>
         </w:rPr>
-        <w:t>Além disso, o estresse hídrico é exacerbado por fatores como a compactação do solo, que reduz sua permeabilidade, dificultando a infiltração de água, e por condições de alta salinidade e pH inadequado, que interferem na absorção eficiente de nutrientes. A presença de pragas também pode intensificar o estresse das plantas, uma vez que danificam raízes e outros tecidos essenciais. Esse conjunto de adversidades pode comprometer drasticamente a produtividade agrícola, chegando a impactar até 65% da produção total</w:t>
+        <w:lastRenderedPageBreak/>
+        <w:t xml:space="preserve">Além disso, o estresse hídrico é exacerbado por fatores como a compactação do solo, que reduz sua permeabilidade, dificultando a infiltração de água, e por condições de alta salinidade e pH inadequado, que interferem na absorção eficiente de nutrientes. A presença de pragas também pode intensificar o estresse das plantas, uma vez que danificam raízes e outros tecidos essenciais. Esse conjunto de adversidades pode comprometer drasticamente a produtividade agrícola, chegando a impactar até </w:t>
+      </w:r>
+      <w:r>
+        <w:rPr>
+          <w:rFonts w:ascii="Segoe UI Historic" w:hAnsi="Segoe UI Historic" w:cs="Segoe UI Historic"/>
+        </w:rPr>
+        <w:t>2</w:t>
+      </w:r>
+      <w:r>
+        <w:rPr>
+          <w:rFonts w:ascii="Segoe UI Historic" w:hAnsi="Segoe UI Historic" w:cs="Segoe UI Historic"/>
+        </w:rPr>
+        <w:t>5% da produção total</w:t>
       </w:r>
       <w:r>
         <w:rPr>
           <w:rStyle w:val="Refdenotaderodap"/>
           <w:rFonts w:ascii="Segoe UI Historic" w:hAnsi="Segoe UI Historic" w:cs="Segoe UI Historic"/>
         </w:rPr>
-        <w:footnoteReference w:id="15"/>
+        <w:footnoteReference w:id="9"/>
       </w:r>
       <w:r>
         <w:rPr>
@@ -6412,6 +5662,7 @@
     </w:p>
     <w:p/>
     <w:p/>
+    <w:p/>
     <w:p>
       <w:pPr>
         <w:pStyle w:val="Ttulo1"/>
@@ -6423,15 +5674,14 @@
           <w:sz w:val="28"/>
         </w:rPr>
       </w:pPr>
-      <w:bookmarkStart w:id="13" w:name="_Toc180256206"/>
-      <w:r>
-        <w:rPr>
-          <w:rFonts w:ascii="Segoe UI Historic" w:hAnsi="Segoe UI Historic" w:cs="Segoe UI Historic"/>
-        </w:rPr>
-        <w:lastRenderedPageBreak/>
+      <w:bookmarkStart w:id="12" w:name="_Toc180256206"/>
+      <w:r>
+        <w:rPr>
+          <w:rFonts w:ascii="Segoe UI Historic" w:hAnsi="Segoe UI Historic" w:cs="Segoe UI Historic"/>
+        </w:rPr>
         <w:t>OBJETIVO</w:t>
       </w:r>
-      <w:bookmarkEnd w:id="13"/>
+      <w:bookmarkEnd w:id="12"/>
       <w:r>
         <w:rPr>
           <w:rFonts w:ascii="Segoe UI Historic" w:hAnsi="Segoe UI Historic" w:cs="Segoe UI Historic"/>
@@ -6463,19 +5713,8 @@
         <w:rPr>
           <w:rFonts w:ascii="Segoe UI Historic" w:hAnsi="Segoe UI Historic" w:cs="Segoe UI Historic"/>
         </w:rPr>
-        <w:t>O objetivo da Hydro Flow System é a implementação de um sistema de monitoramento web, com uma plataforma dinâmica que auxili</w:t>
-      </w:r>
-      <w:r>
-        <w:rPr>
-          <w:rFonts w:ascii="Segoe UI Historic" w:hAnsi="Segoe UI Historic" w:cs="Segoe UI Historic"/>
-        </w:rPr>
-        <w:t>a</w:t>
-      </w:r>
-      <w:r>
-        <w:rPr>
-          <w:rFonts w:ascii="Segoe UI Historic" w:hAnsi="Segoe UI Historic" w:cs="Segoe UI Historic"/>
-        </w:rPr>
-        <w:t xml:space="preserve"> agricultores na tomada de decisão </w:t>
+        <w:lastRenderedPageBreak/>
+        <w:t xml:space="preserve">O objetivo da Hydro Flow System é a implementação de um sistema de monitoramento web, com uma plataforma dinâmica que auxilia agricultores na tomada de decisão </w:t>
       </w:r>
       <w:r>
         <w:rPr>
@@ -6487,26 +5726,26 @@
         <w:rPr>
           <w:rFonts w:ascii="Segoe UI Historic" w:hAnsi="Segoe UI Historic" w:cs="Segoe UI Historic"/>
         </w:rPr>
-        <w:t xml:space="preserve"> garantirem uma gestão completa e eficiente de seus recursos hídricos,</w:t>
-      </w:r>
-      <w:r>
-        <w:rPr>
-          <w:rFonts w:ascii="Segoe UI Historic" w:hAnsi="Segoe UI Historic" w:cs="Segoe UI Historic"/>
-        </w:rPr>
-        <w:t xml:space="preserve"> </w:t>
-      </w:r>
-      <w:r>
-        <w:rPr>
-          <w:rFonts w:ascii="Segoe UI Historic" w:hAnsi="Segoe UI Historic" w:cs="Segoe UI Historic"/>
-        </w:rPr>
-        <w:t>aumentando sua produção significativamente e evitando ainda perdas nas produções que podem chegar a 65% devido ao estresse hídrico, segundo o portal do Agronegócio</w:t>
+        <w:t xml:space="preserve"> garantirem uma gestão completa e eficiente de seus recursos hídricos, aumentando sua produção significativamente e evitando ainda perdas nas produções que podem chegar a </w:t>
+      </w:r>
+      <w:r>
+        <w:rPr>
+          <w:rFonts w:ascii="Segoe UI Historic" w:hAnsi="Segoe UI Historic" w:cs="Segoe UI Historic"/>
+        </w:rPr>
+        <w:t>2</w:t>
+      </w:r>
+      <w:r>
+        <w:rPr>
+          <w:rFonts w:ascii="Segoe UI Historic" w:hAnsi="Segoe UI Historic" w:cs="Segoe UI Historic"/>
+        </w:rPr>
+        <w:t>5% devido ao estresse hídrico, segundo o portal do Agronegócio</w:t>
       </w:r>
       <w:r>
         <w:rPr>
           <w:rFonts w:ascii="Segoe UI Historic" w:hAnsi="Segoe UI Historic" w:cs="Segoe UI Historic"/>
           <w:vertAlign w:val="superscript"/>
         </w:rPr>
-        <w:footnoteReference w:id="16"/>
+        <w:footnoteReference w:id="10"/>
       </w:r>
       <w:r>
         <w:rPr>
@@ -6543,15 +5782,14 @@
           <w:sz w:val="28"/>
         </w:rPr>
       </w:pPr>
-      <w:bookmarkStart w:id="14" w:name="_Toc180256207"/>
-      <w:r>
-        <w:rPr>
-          <w:rFonts w:ascii="Segoe UI Historic" w:hAnsi="Segoe UI Historic" w:cs="Segoe UI Historic"/>
-        </w:rPr>
-        <w:lastRenderedPageBreak/>
+      <w:bookmarkStart w:id="13" w:name="_Toc180256207"/>
+      <w:r>
+        <w:rPr>
+          <w:rFonts w:ascii="Segoe UI Historic" w:hAnsi="Segoe UI Historic" w:cs="Segoe UI Historic"/>
+        </w:rPr>
         <w:t>JUSTIFICATIVA</w:t>
       </w:r>
-      <w:bookmarkEnd w:id="14"/>
+      <w:bookmarkEnd w:id="13"/>
       <w:r>
         <w:rPr>
           <w:rFonts w:ascii="Segoe UI Historic" w:hAnsi="Segoe UI Historic" w:cs="Segoe UI Historic"/>
@@ -6559,6 +5797,29 @@
           <w:sz w:val="28"/>
         </w:rPr>
         <w:t xml:space="preserve"> </w:t>
+      </w:r>
+    </w:p>
+    <w:p>
+      <w:pPr>
+        <w:spacing w:line="360" w:lineRule="auto"/>
+        <w:ind w:firstLine="422"/>
+        <w:jc w:val="both"/>
+        <w:rPr>
+          <w:rFonts w:ascii="Segoe UI Historic" w:hAnsi="Segoe UI Historic" w:cs="Segoe UI Historic"/>
+        </w:rPr>
+      </w:pPr>
+      <w:r>
+        <w:rPr>
+          <w:rFonts w:ascii="Segoe UI Historic" w:hAnsi="Segoe UI Historic" w:cs="Segoe UI Historic"/>
+        </w:rPr>
+        <w:t xml:space="preserve">Com nosso sistema de monitoramento é possível ter uma gestão eficiente dos recursos hídricos evitando assim que em períodos de seca em consequência do estresse hídrico, ocorram perdas significativas na produção das culturas agrícolas com valores estimados de até 25%, segundo dados da consultoria agro Itaú e </w:t>
+      </w:r>
+      <w:r>
+        <w:rPr>
+          <w:rFonts w:ascii="Segoe UI Historic" w:hAnsi="Segoe UI Historic" w:cs="Segoe UI Historic"/>
+        </w:rPr>
+        <w:lastRenderedPageBreak/>
+        <w:t xml:space="preserve">Conab. Além disso, o monitoramento em tempo real gera alertas automáticos que permitem melhor gestão. Essas ações ajudam a prevenir a entrada de ar nas bombas (cavitação), problema que pode causar falhas de sucção e aumentar os custos de manutenção dos equipamentos, representando um impacto financeiro anual entre R$ 10.000 e R$ 20.000 por bomba, dependendo do porte da propriedade. </w:t>
       </w:r>
     </w:p>
     <w:p>
@@ -6570,215 +5831,6 @@
           <w:rFonts w:ascii="Segoe UI Historic" w:hAnsi="Segoe UI Historic" w:cs="Segoe UI Historic"/>
         </w:rPr>
       </w:pPr>
-      <w:r>
-        <w:rPr>
-          <w:rFonts w:ascii="Segoe UI Historic" w:hAnsi="Segoe UI Historic" w:cs="Segoe UI Historic"/>
-        </w:rPr>
-        <w:t xml:space="preserve">O benefício de um sistema de monitoramento aumenta drasticamente o nível de produção. Com a utilização do nosso sistema, é possível elevar os níveis de </w:t>
-      </w:r>
-      <w:r>
-        <w:rPr>
-          <w:rFonts w:ascii="Segoe UI Historic" w:hAnsi="Segoe UI Historic" w:cs="Segoe UI Historic"/>
-        </w:rPr>
-        <w:t xml:space="preserve">produção </w:t>
-      </w:r>
-      <w:r>
-        <w:rPr>
-          <w:rFonts w:ascii="Segoe UI Historic" w:hAnsi="Segoe UI Historic" w:cs="Segoe UI Historic"/>
-        </w:rPr>
-        <w:t>em</w:t>
-      </w:r>
-      <w:r>
-        <w:rPr>
-          <w:rFonts w:ascii="Segoe UI Historic" w:hAnsi="Segoe UI Historic" w:cs="Segoe UI Historic"/>
-        </w:rPr>
-        <w:t xml:space="preserve"> </w:t>
-      </w:r>
-      <w:r>
-        <w:rPr>
-          <w:rFonts w:ascii="Segoe UI Historic" w:hAnsi="Segoe UI Historic" w:cs="Segoe UI Historic"/>
-        </w:rPr>
-        <w:t>65</w:t>
-      </w:r>
-      <w:r>
-        <w:rPr>
-          <w:rFonts w:ascii="Segoe UI Historic" w:hAnsi="Segoe UI Historic" w:cs="Segoe UI Historic"/>
-        </w:rPr>
-        <w:t>%</w:t>
-      </w:r>
-      <w:r>
-        <w:rPr>
-          <w:rFonts w:ascii="Segoe UI Historic" w:hAnsi="Segoe UI Historic" w:cs="Segoe UI Historic"/>
-        </w:rPr>
-        <w:t>, segundo o Portal do Agronegócio</w:t>
-      </w:r>
-      <w:r>
-        <w:rPr>
-          <w:rStyle w:val="Refdenotaderodap"/>
-          <w:rFonts w:ascii="Segoe UI Historic" w:hAnsi="Segoe UI Historic" w:cs="Segoe UI Historic"/>
-        </w:rPr>
-        <w:footnoteReference w:id="17"/>
-      </w:r>
-      <w:r>
-        <w:rPr>
-          <w:rFonts w:ascii="Segoe UI Historic" w:hAnsi="Segoe UI Historic" w:cs="Segoe UI Historic"/>
-        </w:rPr>
-        <w:t>.</w:t>
-      </w:r>
-      <w:r>
-        <w:rPr>
-          <w:rFonts w:ascii="Segoe UI Historic" w:hAnsi="Segoe UI Historic" w:cs="Segoe UI Historic"/>
-        </w:rPr>
-        <w:t xml:space="preserve"> </w:t>
-      </w:r>
-      <w:r>
-        <w:rPr>
-          <w:rFonts w:ascii="Segoe UI Historic" w:hAnsi="Segoe UI Historic" w:cs="Segoe UI Historic"/>
-        </w:rPr>
-        <w:t>Para ilustra</w:t>
-      </w:r>
-      <w:r>
-        <w:rPr>
-          <w:rFonts w:ascii="Segoe UI Historic" w:hAnsi="Segoe UI Historic" w:cs="Segoe UI Historic"/>
-        </w:rPr>
-        <w:t>r, o</w:t>
-      </w:r>
-      <w:r>
-        <w:rPr>
-          <w:rFonts w:ascii="Segoe UI Historic" w:hAnsi="Segoe UI Historic" w:cs="Segoe UI Historic"/>
-        </w:rPr>
-        <w:t xml:space="preserve"> agronegócio brasileiro teve um superávit de US$ </w:t>
-      </w:r>
-      <w:r>
-        <w:rPr>
-          <w:rFonts w:ascii="Segoe UI Historic" w:hAnsi="Segoe UI Historic" w:cs="Segoe UI Historic"/>
-          <w:b/>
-          <w:bCs/>
-        </w:rPr>
-        <w:t>148,58 bilhões</w:t>
-      </w:r>
-      <w:r>
-        <w:rPr>
-          <w:rFonts w:ascii="Segoe UI Historic" w:hAnsi="Segoe UI Historic" w:cs="Segoe UI Historic"/>
-        </w:rPr>
-        <w:t xml:space="preserve"> em 2023</w:t>
-      </w:r>
-      <w:r>
-        <w:rPr>
-          <w:rFonts w:ascii="Segoe UI Historic" w:hAnsi="Segoe UI Historic" w:cs="Segoe UI Historic"/>
-        </w:rPr>
-        <w:t xml:space="preserve">, caso não ocorresse uma boa </w:t>
-      </w:r>
-      <w:r>
-        <w:rPr>
-          <w:rFonts w:ascii="Segoe UI Historic" w:hAnsi="Segoe UI Historic" w:cs="Segoe UI Historic"/>
-          <w:u w:val="single"/>
-        </w:rPr>
-        <w:t>administração</w:t>
-      </w:r>
-      <w:r>
-        <w:rPr>
-          <w:rFonts w:ascii="Segoe UI Historic" w:hAnsi="Segoe UI Historic" w:cs="Segoe UI Historic"/>
-        </w:rPr>
-        <w:t xml:space="preserve"> dos níveis de água no reservatório, o valor poderia se reduzir em até US$ </w:t>
-      </w:r>
-      <w:r>
-        <w:rPr>
-          <w:rFonts w:ascii="Segoe UI Historic" w:hAnsi="Segoe UI Historic" w:cs="Segoe UI Historic"/>
-          <w:b/>
-          <w:bCs/>
-        </w:rPr>
-        <w:t>52 bilhões</w:t>
-      </w:r>
-      <w:r>
-        <w:rPr>
-          <w:rStyle w:val="Refdenotaderodap"/>
-          <w:rFonts w:ascii="Segoe UI Historic" w:hAnsi="Segoe UI Historic" w:cs="Segoe UI Historic"/>
-        </w:rPr>
-        <w:footnoteReference w:id="18"/>
-      </w:r>
-      <w:r>
-        <w:rPr>
-          <w:rFonts w:ascii="Segoe UI Historic" w:hAnsi="Segoe UI Historic" w:cs="Segoe UI Historic"/>
-          <w:b/>
-          <w:bCs/>
-        </w:rPr>
-        <w:t>.</w:t>
-      </w:r>
-      <w:r>
-        <w:rPr>
-          <w:rFonts w:ascii="Segoe UI Historic" w:hAnsi="Segoe UI Historic" w:cs="Segoe UI Historic"/>
-          <w:b/>
-          <w:bCs/>
-        </w:rPr>
-        <w:t xml:space="preserve"> </w:t>
-      </w:r>
-      <w:r>
-        <w:rPr>
-          <w:rFonts w:ascii="Segoe UI Historic" w:hAnsi="Segoe UI Historic" w:cs="Segoe UI Historic"/>
-        </w:rPr>
-        <w:t>Por exemplo, se uma propriedade agrícola atualmente produz R$ 1</w:t>
-      </w:r>
-      <w:r>
-        <w:rPr>
-          <w:rFonts w:ascii="Segoe UI Historic" w:hAnsi="Segoe UI Historic" w:cs="Segoe UI Historic"/>
-        </w:rPr>
-        <w:t>.</w:t>
-      </w:r>
-      <w:r>
-        <w:rPr>
-          <w:rFonts w:ascii="Segoe UI Historic" w:hAnsi="Segoe UI Historic" w:cs="Segoe UI Historic"/>
-        </w:rPr>
-        <w:t>00</w:t>
-      </w:r>
-      <w:r>
-        <w:rPr>
-          <w:rFonts w:ascii="Segoe UI Historic" w:hAnsi="Segoe UI Historic" w:cs="Segoe UI Historic"/>
-        </w:rPr>
-        <w:t>0</w:t>
-      </w:r>
-      <w:r>
-        <w:rPr>
-          <w:rFonts w:ascii="Segoe UI Historic" w:hAnsi="Segoe UI Historic" w:cs="Segoe UI Historic"/>
-        </w:rPr>
-        <w:t>.000 por safra, a implementação do sistema pode aumentar esse valor para R$ 1</w:t>
-      </w:r>
-      <w:r>
-        <w:rPr>
-          <w:rFonts w:ascii="Segoe UI Historic" w:hAnsi="Segoe UI Historic" w:cs="Segoe UI Historic"/>
-        </w:rPr>
-        <w:t>.65</w:t>
-      </w:r>
-      <w:r>
-        <w:rPr>
-          <w:rFonts w:ascii="Segoe UI Historic" w:hAnsi="Segoe UI Historic" w:cs="Segoe UI Historic"/>
-        </w:rPr>
-        <w:t>0</w:t>
-      </w:r>
-      <w:r>
-        <w:rPr>
-          <w:rFonts w:ascii="Segoe UI Historic" w:hAnsi="Segoe UI Historic" w:cs="Segoe UI Historic"/>
-        </w:rPr>
-        <w:t xml:space="preserve">.000, resultando em um ganho adicional de R$ </w:t>
-      </w:r>
-      <w:r>
-        <w:rPr>
-          <w:rFonts w:ascii="Segoe UI Historic" w:hAnsi="Segoe UI Historic" w:cs="Segoe UI Historic"/>
-        </w:rPr>
-        <w:t>65</w:t>
-      </w:r>
-      <w:r>
-        <w:rPr>
-          <w:rFonts w:ascii="Segoe UI Historic" w:hAnsi="Segoe UI Historic" w:cs="Segoe UI Historic"/>
-        </w:rPr>
-        <w:t>0.000, desde que haja um planejamento adequado e o uso eficiente da água.</w:t>
-      </w:r>
-      <w:r>
-        <w:rPr>
-          <w:rFonts w:ascii="Segoe UI Historic" w:hAnsi="Segoe UI Historic" w:cs="Segoe UI Historic"/>
-        </w:rPr>
-        <w:t xml:space="preserve"> </w:t>
-      </w:r>
     </w:p>
     <w:p>
       <w:pPr>
@@ -6832,16 +5884,6 @@
     </w:p>
     <w:p>
       <w:pPr>
-        <w:spacing w:after="444" w:line="360" w:lineRule="auto"/>
-        <w:ind w:left="-5" w:right="63" w:firstLine="713"/>
-        <w:jc w:val="both"/>
-        <w:rPr>
-          <w:rFonts w:ascii="Segoe UI Historic" w:hAnsi="Segoe UI Historic" w:cs="Segoe UI Historic"/>
-        </w:rPr>
-      </w:pPr>
-    </w:p>
-    <w:p>
-      <w:pPr>
         <w:pStyle w:val="Ttulo1"/>
         <w:spacing w:line="360" w:lineRule="auto"/>
         <w:jc w:val="both"/>
@@ -6851,15 +5893,14 @@
           <w:sz w:val="28"/>
         </w:rPr>
       </w:pPr>
-      <w:bookmarkStart w:id="15" w:name="_Toc180256208"/>
-      <w:r>
-        <w:rPr>
-          <w:rFonts w:ascii="Segoe UI Historic" w:hAnsi="Segoe UI Historic" w:cs="Segoe UI Historic"/>
-        </w:rPr>
-        <w:lastRenderedPageBreak/>
+      <w:bookmarkStart w:id="14" w:name="_Toc180256208"/>
+      <w:r>
+        <w:rPr>
+          <w:rFonts w:ascii="Segoe UI Historic" w:hAnsi="Segoe UI Historic" w:cs="Segoe UI Historic"/>
+        </w:rPr>
         <w:t>ESCOPO</w:t>
       </w:r>
-      <w:bookmarkEnd w:id="15"/>
+      <w:bookmarkEnd w:id="14"/>
       <w:r>
         <w:rPr>
           <w:rFonts w:ascii="Segoe UI Historic" w:hAnsi="Segoe UI Historic" w:cs="Segoe UI Historic"/>
@@ -6940,6 +5981,7 @@
         <w:rPr>
           <w:rFonts w:ascii="Segoe UI Historic" w:hAnsi="Segoe UI Historic" w:cs="Segoe UI Historic"/>
         </w:rPr>
+        <w:lastRenderedPageBreak/>
         <w:t>Os reservatórios podem ser de diferentes tipos, adaptando-se às necessidades dos produtores. A instalação dos sensores é simples, com posicionamento na parte superior dos reservatórios e conexão a placas de desenvolvimento com Arduin</w:t>
       </w:r>
       <w:r>
@@ -6988,7 +6030,7 @@
           <w:szCs w:val="28"/>
         </w:rPr>
       </w:pPr>
-      <w:bookmarkStart w:id="16" w:name="_Toc180256209"/>
+      <w:bookmarkStart w:id="15" w:name="_Toc180256209"/>
       <w:r>
         <w:rPr>
           <w:rFonts w:ascii="Segoe UI Historic" w:hAnsi="Segoe UI Historic" w:cs="Segoe UI Historic"/>
@@ -6997,7 +6039,7 @@
         </w:rPr>
         <w:t>PREMISSAS:</w:t>
       </w:r>
-      <w:bookmarkEnd w:id="16"/>
+      <w:bookmarkEnd w:id="15"/>
       <w:r>
         <w:rPr>
           <w:rFonts w:ascii="Segoe UI Historic" w:hAnsi="Segoe UI Historic" w:cs="Segoe UI Historic"/>
@@ -7291,7 +6333,6 @@
         <w:rPr>
           <w:rFonts w:ascii="Segoe UI Historic" w:hAnsi="Segoe UI Historic" w:cs="Segoe UI Historic"/>
         </w:rPr>
-        <w:lastRenderedPageBreak/>
         <w:t>O reservatório de água deve apresentar condições mínimas de estrutura</w:t>
       </w:r>
       <w:r>
@@ -7506,6 +6547,7 @@
         <w:rPr>
           <w:rFonts w:ascii="Segoe UI Historic" w:hAnsi="Segoe UI Historic" w:cs="Segoe UI Historic"/>
         </w:rPr>
+        <w:lastRenderedPageBreak/>
         <w:t>Forneceremos ao nosso cliente um Curso com 20 horas dando passo a passo sobre a utilização de nosso software.</w:t>
       </w:r>
       <w:r>
@@ -7538,7 +6580,7 @@
           <w:szCs w:val="28"/>
         </w:rPr>
       </w:pPr>
-      <w:bookmarkStart w:id="17" w:name="_Toc180256210"/>
+      <w:bookmarkStart w:id="16" w:name="_Toc180256210"/>
       <w:r>
         <w:rPr>
           <w:rFonts w:ascii="Segoe UI Historic" w:hAnsi="Segoe UI Historic" w:cs="Segoe UI Historic"/>
@@ -7553,7 +6595,7 @@
         </w:rPr>
         <w:t>:</w:t>
       </w:r>
-      <w:bookmarkEnd w:id="17"/>
+      <w:bookmarkEnd w:id="16"/>
       <w:r>
         <w:rPr>
           <w:rFonts w:ascii="Segoe UI Historic" w:hAnsi="Segoe UI Historic" w:cs="Segoe UI Historic"/>
@@ -7667,7 +6709,7 @@
           <w:szCs w:val="32"/>
         </w:rPr>
       </w:pPr>
-      <w:bookmarkStart w:id="18" w:name="_Toc180256211"/>
+      <w:bookmarkStart w:id="17" w:name="_Toc180256211"/>
       <w:r>
         <w:rPr>
           <w:rFonts w:ascii="Segoe UI Historic" w:hAnsi="Segoe UI Historic" w:cs="Segoe UI Historic"/>
@@ -7676,7 +6718,7 @@
         </w:rPr>
         <w:t>METODOLOGIAS UTILIZADAS:</w:t>
       </w:r>
-      <w:bookmarkEnd w:id="18"/>
+      <w:bookmarkEnd w:id="17"/>
       <w:r>
         <w:rPr>
           <w:rFonts w:ascii="Segoe UI Historic" w:hAnsi="Segoe UI Historic" w:cs="Segoe UI Historic"/>
@@ -7696,7 +6738,7 @@
           <w:szCs w:val="28"/>
         </w:rPr>
       </w:pPr>
-      <w:bookmarkStart w:id="19" w:name="_Toc180256212"/>
+      <w:bookmarkStart w:id="18" w:name="_Toc180256212"/>
       <w:r>
         <w:rPr>
           <w:rFonts w:ascii="Segoe UI Historic" w:hAnsi="Segoe UI Historic" w:cs="Segoe UI Historic"/>
@@ -7704,7 +6746,7 @@
         </w:rPr>
         <w:t>Metodologia SCRUM</w:t>
       </w:r>
-      <w:bookmarkEnd w:id="19"/>
+      <w:bookmarkEnd w:id="18"/>
     </w:p>
     <w:p>
       <w:pPr>
@@ -7743,7 +6785,6 @@
           <w:sz w:val="28"/>
           <w:szCs w:val="28"/>
         </w:rPr>
-        <w:lastRenderedPageBreak/>
         <w:t>Product Owner (PO)</w:t>
       </w:r>
       <w:r>
@@ -7798,7 +6839,14 @@
         <w:rPr>
           <w:rFonts w:ascii="Segoe UI Historic" w:hAnsi="Segoe UI Historic" w:cs="Segoe UI Historic"/>
         </w:rPr>
-        <w:t>De maneira similar, outro integrante da equipe assumia semanalmente o papel de Scrum Master. O foco era facilitar a aplicação das práticas do Scrum, remover impedimentos e garantir que a equipe mantivesse a cadência necessária para a entrega dos incrementos. Essa rotação permitiu que todos se tornassem familiarizados com os desafios de remover bloqueios e manter a produtividade.</w:t>
+        <w:t xml:space="preserve">De maneira similar, outro integrante da equipe assumia semanalmente o papel de Scrum Master. O foco era facilitar a aplicação </w:t>
+      </w:r>
+      <w:r>
+        <w:rPr>
+          <w:rFonts w:ascii="Segoe UI Historic" w:hAnsi="Segoe UI Historic" w:cs="Segoe UI Historic"/>
+        </w:rPr>
+        <w:lastRenderedPageBreak/>
+        <w:t>das práticas do Scrum, remover impedimentos e garantir que a equipe mantivesse a cadência necessária para a entrega dos incrementos. Essa rotação permitiu que todos se tornassem familiarizados com os desafios de remover bloqueios e manter a produtividade.</w:t>
       </w:r>
     </w:p>
     <w:p>
@@ -7879,7 +6927,7 @@
           <w:szCs w:val="28"/>
         </w:rPr>
       </w:pPr>
-      <w:bookmarkStart w:id="20" w:name="_Toc180256213"/>
+      <w:bookmarkStart w:id="19" w:name="_Toc180256213"/>
       <w:r>
         <w:rPr>
           <w:rFonts w:ascii="Segoe UI Historic" w:hAnsi="Segoe UI Historic" w:cs="Segoe UI Historic"/>
@@ -7896,7 +6944,7 @@
         </w:rPr>
         <w:t>5W2H</w:t>
       </w:r>
-      <w:bookmarkEnd w:id="20"/>
+      <w:bookmarkEnd w:id="19"/>
     </w:p>
     <w:p>
       <w:pPr>
@@ -7939,7 +6987,6 @@
           <w:rFonts w:ascii="Segoe UI Historic" w:hAnsi="Segoe UI Historic" w:cs="Segoe UI Historic"/>
           <w:noProof/>
         </w:rPr>
-        <w:lastRenderedPageBreak/>
         <w:drawing>
           <wp:inline distT="0" distB="0" distL="0" distR="0" wp14:anchorId="3735DCE8" wp14:editId="0E3D6259">
             <wp:extent cx="5738277" cy="1754329"/>
@@ -7956,7 +7003,7 @@
                     <pic:cNvPicPr/>
                   </pic:nvPicPr>
                   <pic:blipFill>
-                    <a:blip r:embed="rId21">
+                    <a:blip r:embed="rId15">
                       <a:extLst>
                         <a:ext uri="{28A0092B-C50C-407E-A947-70E740481C1C}">
                           <a14:useLocalDpi xmlns:a14="http://schemas.microsoft.com/office/drawing/2010/main" val="0"/>
@@ -8009,7 +7056,7 @@
           <w:szCs w:val="28"/>
         </w:rPr>
       </w:pPr>
-      <w:bookmarkStart w:id="21" w:name="_Toc180256214"/>
+      <w:bookmarkStart w:id="20" w:name="_Toc180256214"/>
       <w:r>
         <w:rPr>
           <w:rFonts w:ascii="Segoe UI Historic" w:hAnsi="Segoe UI Historic" w:cs="Segoe UI Historic"/>
@@ -8018,7 +7065,7 @@
         </w:rPr>
         <w:t>FERRAMENTAS UTILIZADAS</w:t>
       </w:r>
-      <w:bookmarkEnd w:id="21"/>
+      <w:bookmarkEnd w:id="20"/>
       <w:r>
         <w:rPr>
           <w:rFonts w:ascii="Segoe UI Historic" w:hAnsi="Segoe UI Historic" w:cs="Segoe UI Historic"/>
@@ -8040,7 +7087,7 @@
           <w:bCs/>
         </w:rPr>
       </w:pPr>
-      <w:bookmarkStart w:id="22" w:name="_Toc180256215"/>
+      <w:bookmarkStart w:id="21" w:name="_Toc180256215"/>
       <w:r>
         <w:rPr>
           <w:rFonts w:ascii="Segoe UI Historic" w:hAnsi="Segoe UI Historic" w:cs="Segoe UI Historic"/>
@@ -8048,7 +7095,7 @@
         </w:rPr>
         <w:t>UTILIZAÇÃO DO TRELLO</w:t>
       </w:r>
-      <w:bookmarkEnd w:id="22"/>
+      <w:bookmarkEnd w:id="21"/>
     </w:p>
     <w:p>
       <w:pPr>
@@ -8076,7 +7123,7 @@
           <w:rStyle w:val="Refdenotaderodap"/>
           <w:rFonts w:ascii="Segoe UI Historic" w:hAnsi="Segoe UI Historic" w:cs="Segoe UI Historic"/>
         </w:rPr>
-        <w:footnoteReference w:id="19"/>
+        <w:footnoteReference w:id="11"/>
       </w:r>
       <w:r>
         <w:rPr>
@@ -8165,7 +7212,6 @@
           <w:rFonts w:ascii="Segoe UI Historic" w:hAnsi="Segoe UI Historic" w:cs="Segoe UI Historic"/>
           <w:noProof/>
         </w:rPr>
-        <w:lastRenderedPageBreak/>
         <w:drawing>
           <wp:inline distT="0" distB="0" distL="0" distR="0" wp14:anchorId="63799768" wp14:editId="3425AE24">
             <wp:extent cx="5442585" cy="2731135"/>
@@ -8182,7 +7228,7 @@
                     <pic:cNvPicPr/>
                   </pic:nvPicPr>
                   <pic:blipFill>
-                    <a:blip r:embed="rId22" cstate="print">
+                    <a:blip r:embed="rId16" cstate="print">
                       <a:extLst>
                         <a:ext uri="{28A0092B-C50C-407E-A947-70E740481C1C}">
                           <a14:useLocalDpi xmlns:a14="http://schemas.microsoft.com/office/drawing/2010/main" val="0"/>
@@ -8233,7 +7279,7 @@
           <w:bCs/>
         </w:rPr>
       </w:pPr>
-      <w:bookmarkStart w:id="23" w:name="_Toc180256216"/>
+      <w:bookmarkStart w:id="22" w:name="_Toc180256216"/>
       <w:r>
         <w:rPr>
           <w:rFonts w:ascii="Segoe UI Historic" w:hAnsi="Segoe UI Historic" w:cs="Segoe UI Historic"/>
@@ -8241,7 +7287,7 @@
         </w:rPr>
         <w:t>UTILIZAÇÃO DO GITHUB</w:t>
       </w:r>
-      <w:bookmarkEnd w:id="23"/>
+      <w:bookmarkEnd w:id="22"/>
     </w:p>
     <w:p>
       <w:pPr>
@@ -8275,7 +7321,7 @@
           <w:rStyle w:val="Refdenotaderodap"/>
           <w:rFonts w:ascii="Segoe UI Historic" w:hAnsi="Segoe UI Historic" w:cs="Segoe UI Historic"/>
         </w:rPr>
-        <w:footnoteReference w:id="20"/>
+        <w:footnoteReference w:id="12"/>
       </w:r>
     </w:p>
     <w:p>
@@ -8307,7 +7353,7 @@
                     <pic:cNvPicPr/>
                   </pic:nvPicPr>
                   <pic:blipFill>
-                    <a:blip r:embed="rId23">
+                    <a:blip r:embed="rId17">
                       <a:extLst>
                         <a:ext uri="{28A0092B-C50C-407E-A947-70E740481C1C}">
                           <a14:useLocalDpi xmlns:a14="http://schemas.microsoft.com/office/drawing/2010/main" val="0"/>
@@ -8363,7 +7409,6 @@
           <w:sz w:val="28"/>
           <w:szCs w:val="28"/>
         </w:rPr>
-        <w:lastRenderedPageBreak/>
         <w:t>DIAGRAMA DE VISÃO DE NEGÓCIO</w:t>
       </w:r>
     </w:p>
@@ -8393,6 +7438,7 @@
           <w:rFonts w:ascii="Segoe UI Historic" w:hAnsi="Segoe UI Historic" w:cs="Segoe UI Historic"/>
           <w:noProof/>
         </w:rPr>
+        <w:lastRenderedPageBreak/>
         <w:drawing>
           <wp:inline distT="0" distB="0" distL="0" distR="0" wp14:anchorId="3BEA308F" wp14:editId="1D25DEA1">
             <wp:extent cx="5438775" cy="3076575"/>
@@ -8411,7 +7457,7 @@
                     </pic:cNvPicPr>
                   </pic:nvPicPr>
                   <pic:blipFill>
-                    <a:blip r:embed="rId24">
+                    <a:blip r:embed="rId18">
                       <a:extLst>
                         <a:ext uri="{28A0092B-C50C-407E-A947-70E740481C1C}">
                           <a14:useLocalDpi xmlns:a14="http://schemas.microsoft.com/office/drawing/2010/main" val="0"/>
@@ -8528,7 +7574,6 @@
           <w:rFonts w:ascii="Segoe UI Historic" w:hAnsi="Segoe UI Historic" w:cs="Segoe UI Historic"/>
           <w:noProof/>
         </w:rPr>
-        <w:lastRenderedPageBreak/>
         <w:drawing>
           <wp:inline distT="0" distB="0" distL="0" distR="0" wp14:anchorId="5299AF1B" wp14:editId="11F43A7F">
             <wp:extent cx="5442585" cy="2939415"/>
@@ -8545,7 +7590,7 @@
                     <pic:cNvPicPr/>
                   </pic:nvPicPr>
                   <pic:blipFill>
-                    <a:blip r:embed="rId25"/>
+                    <a:blip r:embed="rId19"/>
                     <a:stretch>
                       <a:fillRect/>
                     </a:stretch>
@@ -8574,13 +7619,14 @@
           <w:b w:val="0"/>
         </w:rPr>
       </w:pPr>
-      <w:bookmarkStart w:id="24" w:name="_Toc180256217"/>
+      <w:bookmarkStart w:id="23" w:name="_Toc180256217"/>
       <w:r>
         <w:rPr>
           <w:rFonts w:ascii="Segoe UI Historic" w:hAnsi="Segoe UI Historic" w:cs="Segoe UI Historic"/>
           <w:sz w:val="28"/>
           <w:szCs w:val="28"/>
         </w:rPr>
+        <w:lastRenderedPageBreak/>
         <w:t>DESCRIÇÃO DO PROJETO VISÃO GERAL</w:t>
       </w:r>
       <w:r>
@@ -8589,7 +7635,7 @@
         </w:rPr>
         <w:t>:</w:t>
       </w:r>
-      <w:bookmarkEnd w:id="24"/>
+      <w:bookmarkEnd w:id="23"/>
     </w:p>
     <w:p>
       <w:pPr>
@@ -8644,7 +7690,7 @@
           <w:rFonts w:ascii="Segoe UI Historic" w:hAnsi="Segoe UI Historic" w:cs="Segoe UI Historic"/>
         </w:rPr>
       </w:pPr>
-      <w:bookmarkStart w:id="25" w:name="_Toc180256218"/>
+      <w:bookmarkStart w:id="24" w:name="_Toc180256218"/>
       <w:r>
         <w:rPr>
           <w:rFonts w:ascii="Segoe UI Historic" w:hAnsi="Segoe UI Historic" w:cs="Segoe UI Historic"/>
@@ -8657,7 +7703,7 @@
         </w:rPr>
         <w:t>:</w:t>
       </w:r>
-      <w:bookmarkEnd w:id="25"/>
+      <w:bookmarkEnd w:id="24"/>
       <w:r>
         <w:rPr>
           <w:rFonts w:ascii="Segoe UI Historic" w:hAnsi="Segoe UI Historic" w:cs="Segoe UI Historic"/>
@@ -8675,14 +7721,7 @@
         <w:rPr>
           <w:rFonts w:ascii="Segoe UI Historic" w:hAnsi="Segoe UI Historic" w:cs="Segoe UI Historic"/>
         </w:rPr>
-        <w:t xml:space="preserve">A motivação para este projeto vem da necessidade urgente de melhorar a gestão da água na agricultura, uma indústria que consome uma grande parcela dos recursos hídricos globais. A falta de monitoramento contínuo e preciso dos níveis de água em reservatórios agrícolas é um problema recorrente, que resulta em desperdícios e uso ineficiente da água. Além disso, a crescente preocupação </w:t>
-      </w:r>
-      <w:r>
-        <w:rPr>
-          <w:rFonts w:ascii="Segoe UI Historic" w:hAnsi="Segoe UI Historic" w:cs="Segoe UI Historic"/>
-        </w:rPr>
-        <w:lastRenderedPageBreak/>
-        <w:t xml:space="preserve">com a sustentabilidade ambiental impulsiona a busca por soluções que possam equilibrar a produtividade agrícola com a conservação dos recursos naturais. </w:t>
+        <w:t xml:space="preserve">A motivação para este projeto vem da necessidade urgente de melhorar a gestão da água na agricultura, uma indústria que consome uma grande parcela dos recursos hídricos globais. A falta de monitoramento contínuo e preciso dos níveis de água em reservatórios agrícolas é um problema recorrente, que resulta em desperdícios e uso ineficiente da água. Além disso, a crescente preocupação com a sustentabilidade ambiental impulsiona a busca por soluções que possam equilibrar a produtividade agrícola com a conservação dos recursos naturais. </w:t>
       </w:r>
     </w:p>
     <w:p>
@@ -8743,16 +7782,15 @@
           <w:szCs w:val="32"/>
         </w:rPr>
       </w:pPr>
-      <w:bookmarkStart w:id="26" w:name="_Toc180256219"/>
+      <w:bookmarkStart w:id="25" w:name="_Toc180256219"/>
       <w:r>
         <w:rPr>
           <w:rFonts w:ascii="Segoe UI Historic" w:hAnsi="Segoe UI Historic" w:cs="Segoe UI Historic"/>
           <w:szCs w:val="32"/>
         </w:rPr>
-        <w:lastRenderedPageBreak/>
         <w:t>REFERÊNCIAS</w:t>
       </w:r>
-      <w:bookmarkEnd w:id="26"/>
+      <w:bookmarkEnd w:id="25"/>
       <w:r>
         <w:rPr>
           <w:rFonts w:ascii="Segoe UI Historic" w:hAnsi="Segoe UI Historic" w:cs="Segoe UI Historic"/>
@@ -8825,13 +7863,73 @@
           <w:color w:val="auto"/>
         </w:rPr>
       </w:pPr>
-      <w:hyperlink r:id="rId26" w:history="1">
+      <w:hyperlink r:id="rId20" w:history="1">
         <w:r>
           <w:rPr>
             <w:rStyle w:val="Hyperlink"/>
             <w:rFonts w:ascii="Segoe UI Historic" w:hAnsi="Segoe UI Historic" w:cs="Segoe UI Historic"/>
           </w:rPr>
           <w:t>https://blogs.worldbank.org/en/opendata/chart</w:t>
+        </w:r>
+      </w:hyperlink>
+      <w:hyperlink r:id="rId21">
+        <w:r>
+          <w:rPr>
+            <w:rFonts w:ascii="Segoe UI Historic" w:hAnsi="Segoe UI Historic" w:cs="Segoe UI Historic"/>
+            <w:color w:val="auto"/>
+            <w:u w:val="single" w:color="467886"/>
+          </w:rPr>
+          <w:t>-</w:t>
+        </w:r>
+      </w:hyperlink>
+      <w:hyperlink r:id="rId22">
+        <w:r>
+          <w:rPr>
+            <w:rFonts w:ascii="Segoe UI Historic" w:hAnsi="Segoe UI Historic" w:cs="Segoe UI Historic"/>
+            <w:color w:val="auto"/>
+            <w:u w:val="single" w:color="467886"/>
+          </w:rPr>
+          <w:t>globally</w:t>
+        </w:r>
+      </w:hyperlink>
+      <w:hyperlink r:id="rId23">
+        <w:r>
+          <w:rPr>
+            <w:rFonts w:ascii="Segoe UI Historic" w:hAnsi="Segoe UI Historic" w:cs="Segoe UI Historic"/>
+            <w:color w:val="auto"/>
+            <w:u w:val="single" w:color="467886"/>
+          </w:rPr>
+          <w:t>-</w:t>
+        </w:r>
+      </w:hyperlink>
+      <w:hyperlink r:id="rId24">
+        <w:r>
+          <w:rPr>
+            <w:rFonts w:ascii="Segoe UI Historic" w:hAnsi="Segoe UI Historic" w:cs="Segoe UI Historic"/>
+            <w:color w:val="auto"/>
+            <w:u w:val="single" w:color="467886"/>
+          </w:rPr>
+          <w:t>70</w:t>
+        </w:r>
+      </w:hyperlink>
+      <w:hyperlink r:id="rId25">
+        <w:r>
+          <w:rPr>
+            <w:rFonts w:ascii="Segoe UI Historic" w:hAnsi="Segoe UI Historic" w:cs="Segoe UI Historic"/>
+            <w:color w:val="auto"/>
+            <w:u w:val="single" w:color="467886"/>
+          </w:rPr>
+          <w:t>-</w:t>
+        </w:r>
+      </w:hyperlink>
+      <w:hyperlink r:id="rId26">
+        <w:r>
+          <w:rPr>
+            <w:rFonts w:ascii="Segoe UI Historic" w:hAnsi="Segoe UI Historic" w:cs="Segoe UI Historic"/>
+            <w:color w:val="auto"/>
+            <w:u w:val="single" w:color="467886"/>
+          </w:rPr>
+          <w:t>freshwater</w:t>
         </w:r>
       </w:hyperlink>
       <w:hyperlink r:id="rId27">
@@ -8851,10 +7949,333 @@
             <w:color w:val="auto"/>
             <w:u w:val="single" w:color="467886"/>
           </w:rPr>
-          <w:t>globally</w:t>
+          <w:t>used</w:t>
         </w:r>
       </w:hyperlink>
-      <w:hyperlink r:id="rId29">
+      <w:hyperlink r:id="rId29"/>
+      <w:hyperlink r:id="rId30">
+        <w:r>
+          <w:rPr>
+            <w:rFonts w:ascii="Segoe UI Historic" w:hAnsi="Segoe UI Historic" w:cs="Segoe UI Historic"/>
+            <w:color w:val="auto"/>
+            <w:u w:val="single" w:color="467886"/>
+          </w:rPr>
+          <w:t>agriculture</w:t>
+        </w:r>
+      </w:hyperlink>
+      <w:hyperlink r:id="rId31">
+        <w:r>
+          <w:rPr>
+            <w:rFonts w:ascii="Segoe UI Historic" w:hAnsi="Segoe UI Historic" w:cs="Segoe UI Historic"/>
+            <w:color w:val="auto"/>
+          </w:rPr>
+          <w:t xml:space="preserve"> </w:t>
+        </w:r>
+      </w:hyperlink>
+    </w:p>
+    <w:p>
+      <w:pPr>
+        <w:spacing w:after="120" w:line="313" w:lineRule="auto"/>
+        <w:ind w:left="-5"/>
+        <w:jc w:val="both"/>
+        <w:rPr>
+          <w:rFonts w:ascii="Segoe UI Historic" w:hAnsi="Segoe UI Historic" w:cs="Segoe UI Historic"/>
+        </w:rPr>
+      </w:pPr>
+      <w:hyperlink r:id="rId32" w:history="1">
+        <w:r>
+          <w:rPr>
+            <w:rStyle w:val="Hyperlink"/>
+            <w:rFonts w:ascii="Segoe UI Historic" w:hAnsi="Segoe UI Historic" w:cs="Segoe UI Historic"/>
+          </w:rPr>
+          <w:t>https://www.infoteca.cnptia.embrapa.br/infoteca/handle/doc/513855</w:t>
+        </w:r>
+      </w:hyperlink>
+    </w:p>
+    <w:p>
+      <w:pPr>
+        <w:spacing w:after="120" w:line="313" w:lineRule="auto"/>
+        <w:ind w:left="-5"/>
+        <w:jc w:val="both"/>
+        <w:rPr>
+          <w:rFonts w:ascii="Segoe UI Historic" w:hAnsi="Segoe UI Historic" w:cs="Segoe UI Historic"/>
+        </w:rPr>
+      </w:pPr>
+    </w:p>
+    <w:p>
+      <w:pPr>
+        <w:spacing w:after="120" w:line="313" w:lineRule="auto"/>
+        <w:ind w:left="-5"/>
+        <w:jc w:val="both"/>
+        <w:rPr>
+          <w:rFonts w:ascii="Segoe UI Historic" w:hAnsi="Segoe UI Historic" w:cs="Segoe UI Historic"/>
+          <w:b/>
+          <w:bCs/>
+        </w:rPr>
+      </w:pPr>
+      <w:r>
+        <w:rPr>
+          <w:rFonts w:ascii="Segoe UI Historic" w:hAnsi="Segoe UI Historic" w:cs="Segoe UI Historic"/>
+          <w:b/>
+          <w:bCs/>
+        </w:rPr>
+        <w:t xml:space="preserve"> </w:t>
+      </w:r>
+      <w:r>
+        <w:rPr>
+          <w:rFonts w:ascii="Segoe UI Historic" w:hAnsi="Segoe UI Historic" w:cs="Segoe UI Historic"/>
+          <w:b/>
+          <w:bCs/>
+          <w:u w:val="single"/>
+        </w:rPr>
+        <w:t>Página</w:t>
+      </w:r>
+      <w:r>
+        <w:rPr>
+          <w:rFonts w:ascii="Segoe UI Historic" w:hAnsi="Segoe UI Historic" w:cs="Segoe UI Historic"/>
+          <w:b/>
+          <w:bCs/>
+        </w:rPr>
+        <w:t xml:space="preserve"> 3 (A importância da água para as plantas):</w:t>
+      </w:r>
+    </w:p>
+    <w:p>
+      <w:pPr>
+        <w:ind w:left="0" w:firstLine="0"/>
+        <w:jc w:val="both"/>
+        <w:rPr>
+          <w:rFonts w:ascii="Segoe UI Historic" w:hAnsi="Segoe UI Historic" w:cs="Segoe UI Historic"/>
+        </w:rPr>
+      </w:pPr>
+      <w:hyperlink r:id="rId33" w:history="1">
+        <w:r>
+          <w:rPr>
+            <w:rStyle w:val="Hyperlink"/>
+            <w:rFonts w:ascii="Segoe UI Historic" w:hAnsi="Segoe UI Historic" w:cs="Segoe UI Historic"/>
+          </w:rPr>
+          <w:t>https://proceedings.science/unicamp-pibic/pibic-2021/trabalhos/fotossintese-artificial-3?lang=pt-br</w:t>
+        </w:r>
+      </w:hyperlink>
+    </w:p>
+    <w:p>
+      <w:pPr>
+        <w:ind w:left="0" w:firstLine="0"/>
+        <w:jc w:val="both"/>
+        <w:rPr>
+          <w:rFonts w:ascii="Segoe UI Historic" w:hAnsi="Segoe UI Historic" w:cs="Segoe UI Historic"/>
+        </w:rPr>
+      </w:pPr>
+    </w:p>
+    <w:p>
+      <w:pPr>
+        <w:spacing w:after="120" w:line="313" w:lineRule="auto"/>
+        <w:ind w:left="-5"/>
+        <w:jc w:val="both"/>
+        <w:rPr>
+          <w:rFonts w:ascii="Segoe UI Historic" w:hAnsi="Segoe UI Historic" w:cs="Segoe UI Historic"/>
+          <w:b/>
+          <w:bCs/>
+          <w:color w:val="auto"/>
+        </w:rPr>
+      </w:pPr>
+      <w:r>
+        <w:rPr>
+          <w:rFonts w:ascii="Segoe UI Historic" w:hAnsi="Segoe UI Historic" w:cs="Segoe UI Historic"/>
+          <w:b/>
+          <w:bCs/>
+          <w:color w:val="auto"/>
+        </w:rPr>
+        <w:t>Página 16 (Aquecimento Global e estresse hídrico):</w:t>
+      </w:r>
+    </w:p>
+    <w:p>
+      <w:pPr>
+        <w:spacing w:after="120" w:line="313" w:lineRule="auto"/>
+        <w:ind w:left="-5"/>
+        <w:jc w:val="both"/>
+        <w:rPr>
+          <w:rStyle w:val="Hyperlink"/>
+          <w:rFonts w:ascii="Segoe UI Historic" w:hAnsi="Segoe UI Historic" w:cs="Segoe UI Historic"/>
+        </w:rPr>
+      </w:pPr>
+      <w:r>
+        <w:rPr>
+          <w:rFonts w:ascii="Segoe UI Historic" w:hAnsi="Segoe UI Historic" w:cs="Segoe UI Historic"/>
+        </w:rPr>
+        <w:t xml:space="preserve"> </w:t>
+      </w:r>
+      <w:hyperlink r:id="rId34" w:history="1">
+        <w:r>
+          <w:rPr>
+            <w:rStyle w:val="Hyperlink"/>
+            <w:rFonts w:ascii="Segoe UI Historic" w:hAnsi="Segoe UI Historic" w:cs="Segoe UI Historic"/>
+          </w:rPr>
+          <w:t>https://www.conhecer.org.br/download/AQUECIMENTO/Leitura%203.pdf</w:t>
+        </w:r>
+      </w:hyperlink>
+    </w:p>
+    <w:p>
+      <w:pPr>
+        <w:spacing w:after="120" w:line="313" w:lineRule="auto"/>
+        <w:ind w:left="-5"/>
+        <w:jc w:val="both"/>
+        <w:rPr>
+          <w:rFonts w:ascii="Segoe UI Historic" w:hAnsi="Segoe UI Historic" w:cs="Segoe UI Historic"/>
+        </w:rPr>
+      </w:pPr>
+      <w:hyperlink r:id="rId35" w:history="1">
+        <w:r>
+          <w:rPr>
+            <w:rStyle w:val="Hyperlink"/>
+            <w:rFonts w:ascii="Segoe UI Historic" w:hAnsi="Segoe UI Historic" w:cs="Segoe UI Historic"/>
+          </w:rPr>
+          <w:t>https://e-revista.unioeste.br/index.php/actaiguazu/article/view/16006</w:t>
+        </w:r>
+      </w:hyperlink>
+    </w:p>
+    <w:p>
+      <w:pPr>
+        <w:spacing w:after="120" w:line="313" w:lineRule="auto"/>
+        <w:ind w:left="-5"/>
+        <w:jc w:val="both"/>
+        <w:rPr>
+          <w:rFonts w:ascii="Segoe UI Historic" w:hAnsi="Segoe UI Historic" w:cs="Segoe UI Historic"/>
+        </w:rPr>
+      </w:pPr>
+      <w:hyperlink r:id="rId36" w:anchor="google_vignette" w:history="1">
+        <w:r>
+          <w:rPr>
+            <w:rStyle w:val="Hyperlink"/>
+            <w:rFonts w:ascii="Segoe UI Historic" w:hAnsi="Segoe UI Historic" w:cs="Segoe UI Historic"/>
+          </w:rPr>
+          <w:t>https://www.portaldoagronegocio.com.br/agricultura/biologicos/noticias/bioestimulacao-de-plantas-solucao-promissora-para-os-desafios-climaticos-na-safra-2024-2025#google_vignette</w:t>
+        </w:r>
+      </w:hyperlink>
+      <w:r>
+        <w:rPr>
+          <w:rFonts w:ascii="Segoe UI Historic" w:hAnsi="Segoe UI Historic" w:cs="Segoe UI Historic"/>
+        </w:rPr>
+        <w:t> </w:t>
+      </w:r>
+    </w:p>
+    <w:p>
+      <w:pPr>
+        <w:spacing w:after="120" w:line="313" w:lineRule="auto"/>
+        <w:ind w:left="-5"/>
+        <w:jc w:val="both"/>
+        <w:rPr>
+          <w:rStyle w:val="Hyperlink"/>
+          <w:rFonts w:ascii="Segoe UI Historic" w:hAnsi="Segoe UI Historic" w:cs="Segoe UI Historic"/>
+        </w:rPr>
+      </w:pPr>
+      <w:hyperlink r:id="rId37" w:history="1">
+        <w:r>
+          <w:rPr>
+            <w:rStyle w:val="Hyperlink"/>
+            <w:rFonts w:ascii="Segoe UI Historic" w:hAnsi="Segoe UI Historic" w:cs="Segoe UI Historic"/>
+          </w:rPr>
+          <w:t>https://agrosmart.com.br/blog/efeitos-do-estresse-hidrico/</w:t>
+        </w:r>
+      </w:hyperlink>
+    </w:p>
+    <w:p>
+      <w:pPr>
+        <w:spacing w:after="120" w:line="313" w:lineRule="auto"/>
+        <w:ind w:left="-5"/>
+        <w:jc w:val="both"/>
+        <w:rPr>
+          <w:rFonts w:ascii="Segoe UI Historic" w:hAnsi="Segoe UI Historic" w:cs="Segoe UI Historic"/>
+        </w:rPr>
+      </w:pPr>
+    </w:p>
+    <w:p>
+      <w:pPr>
+        <w:spacing w:after="120" w:line="313" w:lineRule="auto"/>
+        <w:ind w:left="-5"/>
+        <w:jc w:val="both"/>
+        <w:rPr>
+          <w:rFonts w:ascii="Segoe UI Historic" w:hAnsi="Segoe UI Historic" w:cs="Segoe UI Historic"/>
+          <w:b/>
+          <w:bCs/>
+        </w:rPr>
+      </w:pPr>
+      <w:r>
+        <w:rPr>
+          <w:rFonts w:ascii="Segoe UI Historic" w:hAnsi="Segoe UI Historic" w:cs="Segoe UI Historic"/>
+          <w:b/>
+          <w:bCs/>
+        </w:rPr>
+        <w:t>Página</w:t>
+      </w:r>
+      <w:r>
+        <w:rPr>
+          <w:rFonts w:ascii="Segoe UI Historic" w:hAnsi="Segoe UI Historic" w:cs="Segoe UI Historic"/>
+          <w:b/>
+          <w:bCs/>
+        </w:rPr>
+        <w:t xml:space="preserve"> 6 (Irrigação Agrícola ou Agricultura Irrigada) </w:t>
+      </w:r>
+    </w:p>
+    <w:p>
+      <w:pPr>
+        <w:spacing w:after="120" w:line="313" w:lineRule="auto"/>
+        <w:ind w:left="-5"/>
+        <w:jc w:val="both"/>
+        <w:rPr>
+          <w:rStyle w:val="Hyperlink"/>
+          <w:rFonts w:ascii="Segoe UI Historic" w:hAnsi="Segoe UI Historic" w:cs="Segoe UI Historic"/>
+        </w:rPr>
+      </w:pPr>
+      <w:hyperlink r:id="rId38" w:anchor=":~:text=A%20ado%C3%A7%C3%A3o%20de%20pr%C3%A1ticas%20de%20manejo%20na%20agricultura%20irrigada%20e,287%2D294%2C%201998" w:history="1">
+        <w:r>
+          <w:rPr>
+            <w:rStyle w:val="Hyperlink"/>
+            <w:rFonts w:ascii="Segoe UI Historic" w:hAnsi="Segoe UI Historic" w:cs="Segoe UI Historic"/>
+          </w:rPr>
+          <w:t>https://www.agrolink.com.br/colunistas/coluna/estresse-hidrico-na-lavoura--excesso-ou-falta-de-agua_452155.html#:~:text=A%20ado%C3%A7%C3%A3o%20de%20pr%C3%A1ticas%20de%20manejo%20na%20agricultura%20irrigada%20e,287%2D294%2C%201998</w:t>
+        </w:r>
+      </w:hyperlink>
+    </w:p>
+    <w:p>
+      <w:pPr>
+        <w:spacing w:after="120" w:line="313" w:lineRule="auto"/>
+        <w:ind w:left="-5"/>
+        <w:jc w:val="both"/>
+        <w:rPr>
+          <w:rFonts w:ascii="Segoe UI Historic" w:hAnsi="Segoe UI Historic" w:cs="Segoe UI Historic"/>
+        </w:rPr>
+      </w:pPr>
+      <w:hyperlink r:id="rId39" w:history="1">
+        <w:r>
+          <w:rPr>
+            <w:rStyle w:val="Hyperlink"/>
+            <w:rFonts w:ascii="Segoe UI Historic" w:hAnsi="Segoe UI Historic" w:cs="Segoe UI Historic"/>
+          </w:rPr>
+          <w:t>https://veja.abril.com.br/coluna/mundo-agro/o-papel-da-irrigacao-para-eficiencia-produtiva-do-agro?utm_source=google&amp;utm_medium=cpc&amp;utm_campaign=eda_veja_audiencia_institucional&amp;gad_source=1&amp;gclid=CjwKCAjwl6-3BhBWEiwApN6_kg0ryVvXdhHZDVSIh49NSySJkxQzvB_XwIV-FHJ7Jq2qdbIVcmNGURoCECEQAvD_BwE</w:t>
+        </w:r>
+      </w:hyperlink>
+    </w:p>
+    <w:p>
+      <w:pPr>
+        <w:spacing w:after="120" w:line="313" w:lineRule="auto"/>
+        <w:ind w:left="-5"/>
+        <w:jc w:val="both"/>
+        <w:rPr>
+          <w:rFonts w:ascii="Segoe UI Historic" w:hAnsi="Segoe UI Historic" w:cs="Segoe UI Historic"/>
+          <w:color w:val="auto"/>
+        </w:rPr>
+      </w:pPr>
+      <w:hyperlink r:id="rId40">
+        <w:r>
+          <w:rPr>
+            <w:rFonts w:ascii="Segoe UI Historic" w:hAnsi="Segoe UI Historic" w:cs="Segoe UI Historic"/>
+            <w:color w:val="auto"/>
+            <w:u w:val="single" w:color="467886"/>
+          </w:rPr>
+          <w:t>https://www.sebrae</w:t>
+        </w:r>
+      </w:hyperlink>
+      <w:hyperlink r:id="rId41">
         <w:r>
           <w:rPr>
             <w:rFonts w:ascii="Segoe UI Historic" w:hAnsi="Segoe UI Historic" w:cs="Segoe UI Historic"/>
@@ -8864,17 +8285,17 @@
           <w:t>-</w:t>
         </w:r>
       </w:hyperlink>
-      <w:hyperlink r:id="rId30">
+      <w:hyperlink r:id="rId42">
         <w:r>
           <w:rPr>
             <w:rFonts w:ascii="Segoe UI Historic" w:hAnsi="Segoe UI Historic" w:cs="Segoe UI Historic"/>
             <w:color w:val="auto"/>
             <w:u w:val="single" w:color="467886"/>
           </w:rPr>
-          <w:t>70</w:t>
+          <w:t>sc.com.br/observatorio/relatorio</w:t>
         </w:r>
       </w:hyperlink>
-      <w:hyperlink r:id="rId31">
+      <w:hyperlink r:id="rId43">
         <w:r>
           <w:rPr>
             <w:rFonts w:ascii="Segoe UI Historic" w:hAnsi="Segoe UI Historic" w:cs="Segoe UI Historic"/>
@@ -8884,357 +8305,17 @@
           <w:t>-</w:t>
         </w:r>
       </w:hyperlink>
-      <w:hyperlink r:id="rId32">
+      <w:hyperlink r:id="rId44">
         <w:r>
           <w:rPr>
             <w:rFonts w:ascii="Segoe UI Historic" w:hAnsi="Segoe UI Historic" w:cs="Segoe UI Historic"/>
             <w:color w:val="auto"/>
             <w:u w:val="single" w:color="467886"/>
           </w:rPr>
-          <w:t>freshwater</w:t>
+          <w:t>de</w:t>
         </w:r>
       </w:hyperlink>
-      <w:hyperlink r:id="rId33">
-        <w:r>
-          <w:rPr>
-            <w:rFonts w:ascii="Segoe UI Historic" w:hAnsi="Segoe UI Historic" w:cs="Segoe UI Historic"/>
-            <w:color w:val="auto"/>
-            <w:u w:val="single" w:color="467886"/>
-          </w:rPr>
-          <w:t>-</w:t>
-        </w:r>
-      </w:hyperlink>
-      <w:hyperlink r:id="rId34">
-        <w:r>
-          <w:rPr>
-            <w:rFonts w:ascii="Segoe UI Historic" w:hAnsi="Segoe UI Historic" w:cs="Segoe UI Historic"/>
-            <w:color w:val="auto"/>
-            <w:u w:val="single" w:color="467886"/>
-          </w:rPr>
-          <w:t>used</w:t>
-        </w:r>
-      </w:hyperlink>
-      <w:hyperlink r:id="rId35"/>
-      <w:hyperlink r:id="rId36">
-        <w:r>
-          <w:rPr>
-            <w:rFonts w:ascii="Segoe UI Historic" w:hAnsi="Segoe UI Historic" w:cs="Segoe UI Historic"/>
-            <w:color w:val="auto"/>
-            <w:u w:val="single" w:color="467886"/>
-          </w:rPr>
-          <w:t>agriculture</w:t>
-        </w:r>
-      </w:hyperlink>
-      <w:hyperlink r:id="rId37">
-        <w:r>
-          <w:rPr>
-            <w:rFonts w:ascii="Segoe UI Historic" w:hAnsi="Segoe UI Historic" w:cs="Segoe UI Historic"/>
-            <w:color w:val="auto"/>
-          </w:rPr>
-          <w:t xml:space="preserve"> </w:t>
-        </w:r>
-      </w:hyperlink>
-    </w:p>
-    <w:p>
-      <w:pPr>
-        <w:spacing w:after="120" w:line="313" w:lineRule="auto"/>
-        <w:ind w:left="-5"/>
-        <w:jc w:val="both"/>
-        <w:rPr>
-          <w:rFonts w:ascii="Segoe UI Historic" w:hAnsi="Segoe UI Historic" w:cs="Segoe UI Historic"/>
-        </w:rPr>
-      </w:pPr>
-      <w:hyperlink r:id="rId38" w:history="1">
-        <w:r>
-          <w:rPr>
-            <w:rStyle w:val="Hyperlink"/>
-            <w:rFonts w:ascii="Segoe UI Historic" w:hAnsi="Segoe UI Historic" w:cs="Segoe UI Historic"/>
-          </w:rPr>
-          <w:t>https://www.infoteca.cnptia.embrapa.br/infoteca/handle/doc/513855</w:t>
-        </w:r>
-      </w:hyperlink>
-    </w:p>
-    <w:p>
-      <w:pPr>
-        <w:spacing w:after="120" w:line="313" w:lineRule="auto"/>
-        <w:ind w:left="-5"/>
-        <w:jc w:val="both"/>
-        <w:rPr>
-          <w:rFonts w:ascii="Segoe UI Historic" w:hAnsi="Segoe UI Historic" w:cs="Segoe UI Historic"/>
-        </w:rPr>
-      </w:pPr>
-    </w:p>
-    <w:p>
-      <w:pPr>
-        <w:spacing w:after="120" w:line="313" w:lineRule="auto"/>
-        <w:ind w:left="-5"/>
-        <w:jc w:val="both"/>
-        <w:rPr>
-          <w:rFonts w:ascii="Segoe UI Historic" w:hAnsi="Segoe UI Historic" w:cs="Segoe UI Historic"/>
-          <w:b/>
-          <w:bCs/>
-        </w:rPr>
-      </w:pPr>
-      <w:r>
-        <w:rPr>
-          <w:rFonts w:ascii="Segoe UI Historic" w:hAnsi="Segoe UI Historic" w:cs="Segoe UI Historic"/>
-          <w:b/>
-          <w:bCs/>
-        </w:rPr>
-        <w:t xml:space="preserve"> </w:t>
-      </w:r>
-      <w:r>
-        <w:rPr>
-          <w:rFonts w:ascii="Segoe UI Historic" w:hAnsi="Segoe UI Historic" w:cs="Segoe UI Historic"/>
-          <w:b/>
-          <w:bCs/>
-          <w:u w:val="single"/>
-        </w:rPr>
-        <w:t>Página</w:t>
-      </w:r>
-      <w:r>
-        <w:rPr>
-          <w:rFonts w:ascii="Segoe UI Historic" w:hAnsi="Segoe UI Historic" w:cs="Segoe UI Historic"/>
-          <w:b/>
-          <w:bCs/>
-        </w:rPr>
-        <w:t xml:space="preserve"> 3 (A importância da água para as plantas):</w:t>
-      </w:r>
-    </w:p>
-    <w:p>
-      <w:pPr>
-        <w:ind w:left="0" w:firstLine="0"/>
-        <w:jc w:val="both"/>
-        <w:rPr>
-          <w:rFonts w:ascii="Segoe UI Historic" w:hAnsi="Segoe UI Historic" w:cs="Segoe UI Historic"/>
-        </w:rPr>
-      </w:pPr>
-      <w:hyperlink r:id="rId39" w:history="1">
-        <w:r>
-          <w:rPr>
-            <w:rStyle w:val="Hyperlink"/>
-            <w:rFonts w:ascii="Segoe UI Historic" w:hAnsi="Segoe UI Historic" w:cs="Segoe UI Historic"/>
-          </w:rPr>
-          <w:t>https://proceedings.science/unicamp-pibic/pibic-2021/trabalhos/fotossintese-artificial-3?lang=pt-br</w:t>
-        </w:r>
-      </w:hyperlink>
-    </w:p>
-    <w:p>
-      <w:pPr>
-        <w:ind w:left="0" w:firstLine="0"/>
-        <w:jc w:val="both"/>
-        <w:rPr>
-          <w:rFonts w:ascii="Segoe UI Historic" w:hAnsi="Segoe UI Historic" w:cs="Segoe UI Historic"/>
-        </w:rPr>
-      </w:pPr>
-    </w:p>
-    <w:p>
-      <w:pPr>
-        <w:spacing w:after="120" w:line="313" w:lineRule="auto"/>
-        <w:ind w:left="-5"/>
-        <w:jc w:val="both"/>
-        <w:rPr>
-          <w:rFonts w:ascii="Segoe UI Historic" w:hAnsi="Segoe UI Historic" w:cs="Segoe UI Historic"/>
-          <w:b/>
-          <w:bCs/>
-          <w:color w:val="auto"/>
-        </w:rPr>
-      </w:pPr>
-      <w:r>
-        <w:rPr>
-          <w:rFonts w:ascii="Segoe UI Historic" w:hAnsi="Segoe UI Historic" w:cs="Segoe UI Historic"/>
-          <w:b/>
-          <w:bCs/>
-          <w:color w:val="auto"/>
-        </w:rPr>
-        <w:t>Página 16 (Aquecimento Global e estresse hídrico):</w:t>
-      </w:r>
-    </w:p>
-    <w:p>
-      <w:pPr>
-        <w:spacing w:after="120" w:line="313" w:lineRule="auto"/>
-        <w:ind w:left="-5"/>
-        <w:jc w:val="both"/>
-        <w:rPr>
-          <w:rStyle w:val="Hyperlink"/>
-          <w:rFonts w:ascii="Segoe UI Historic" w:hAnsi="Segoe UI Historic" w:cs="Segoe UI Historic"/>
-        </w:rPr>
-      </w:pPr>
-      <w:r>
-        <w:rPr>
-          <w:rFonts w:ascii="Segoe UI Historic" w:hAnsi="Segoe UI Historic" w:cs="Segoe UI Historic"/>
-        </w:rPr>
-        <w:t xml:space="preserve"> </w:t>
-      </w:r>
-      <w:hyperlink r:id="rId40" w:history="1">
-        <w:r>
-          <w:rPr>
-            <w:rStyle w:val="Hyperlink"/>
-            <w:rFonts w:ascii="Segoe UI Historic" w:hAnsi="Segoe UI Historic" w:cs="Segoe UI Historic"/>
-          </w:rPr>
-          <w:t>https://www.conhecer.org.br/download/AQUECIMENTO/Leitura%203.pdf</w:t>
-        </w:r>
-      </w:hyperlink>
-    </w:p>
-    <w:p>
-      <w:pPr>
-        <w:spacing w:after="120" w:line="313" w:lineRule="auto"/>
-        <w:ind w:left="-5"/>
-        <w:jc w:val="both"/>
-        <w:rPr>
-          <w:rFonts w:ascii="Segoe UI Historic" w:hAnsi="Segoe UI Historic" w:cs="Segoe UI Historic"/>
-        </w:rPr>
-      </w:pPr>
-      <w:hyperlink r:id="rId41" w:history="1">
-        <w:r>
-          <w:rPr>
-            <w:rStyle w:val="Hyperlink"/>
-            <w:rFonts w:ascii="Segoe UI Historic" w:hAnsi="Segoe UI Historic" w:cs="Segoe UI Historic"/>
-          </w:rPr>
-          <w:t>https://e-revista.unioeste.br/index.php/actaiguazu/article/view/16006</w:t>
-        </w:r>
-      </w:hyperlink>
-    </w:p>
-    <w:p>
-      <w:pPr>
-        <w:spacing w:after="120" w:line="313" w:lineRule="auto"/>
-        <w:ind w:left="-5"/>
-        <w:jc w:val="both"/>
-        <w:rPr>
-          <w:rFonts w:ascii="Segoe UI Historic" w:hAnsi="Segoe UI Historic" w:cs="Segoe UI Historic"/>
-        </w:rPr>
-      </w:pPr>
-      <w:hyperlink r:id="rId42" w:anchor="google_vignette" w:history="1">
-        <w:r>
-          <w:rPr>
-            <w:rStyle w:val="Hyperlink"/>
-            <w:rFonts w:ascii="Segoe UI Historic" w:hAnsi="Segoe UI Historic" w:cs="Segoe UI Historic"/>
-          </w:rPr>
-          <w:t>https://www.portaldoagronegocio.com.br/agricultura/biologicos/noticias/bioestimulacao-de-plantas-solucao-promissora-para-os-desafios-climaticos-na-safra-2024-2025#google_vignette</w:t>
-        </w:r>
-      </w:hyperlink>
-      <w:r>
-        <w:rPr>
-          <w:rFonts w:ascii="Segoe UI Historic" w:hAnsi="Segoe UI Historic" w:cs="Segoe UI Historic"/>
-        </w:rPr>
-        <w:t> </w:t>
-      </w:r>
-    </w:p>
-    <w:p>
-      <w:pPr>
-        <w:spacing w:after="120" w:line="313" w:lineRule="auto"/>
-        <w:ind w:left="-5"/>
-        <w:jc w:val="both"/>
-        <w:rPr>
-          <w:rStyle w:val="Hyperlink"/>
-          <w:rFonts w:ascii="Segoe UI Historic" w:hAnsi="Segoe UI Historic" w:cs="Segoe UI Historic"/>
-        </w:rPr>
-      </w:pPr>
-      <w:hyperlink r:id="rId43" w:history="1">
-        <w:r>
-          <w:rPr>
-            <w:rStyle w:val="Hyperlink"/>
-            <w:rFonts w:ascii="Segoe UI Historic" w:hAnsi="Segoe UI Historic" w:cs="Segoe UI Historic"/>
-          </w:rPr>
-          <w:t>https://agrosmart.com.br/blog/efeitos-do-estresse-hidrico/</w:t>
-        </w:r>
-      </w:hyperlink>
-    </w:p>
-    <w:p>
-      <w:pPr>
-        <w:spacing w:after="120" w:line="313" w:lineRule="auto"/>
-        <w:ind w:left="-5"/>
-        <w:jc w:val="both"/>
-        <w:rPr>
-          <w:rFonts w:ascii="Segoe UI Historic" w:hAnsi="Segoe UI Historic" w:cs="Segoe UI Historic"/>
-        </w:rPr>
-      </w:pPr>
-    </w:p>
-    <w:p>
-      <w:pPr>
-        <w:spacing w:after="120" w:line="313" w:lineRule="auto"/>
-        <w:ind w:left="-5"/>
-        <w:jc w:val="both"/>
-        <w:rPr>
-          <w:rFonts w:ascii="Segoe UI Historic" w:hAnsi="Segoe UI Historic" w:cs="Segoe UI Historic"/>
-          <w:b/>
-          <w:bCs/>
-        </w:rPr>
-      </w:pPr>
-      <w:r>
-        <w:rPr>
-          <w:rFonts w:ascii="Segoe UI Historic" w:hAnsi="Segoe UI Historic" w:cs="Segoe UI Historic"/>
-          <w:b/>
-          <w:bCs/>
-        </w:rPr>
-        <w:t>Página</w:t>
-      </w:r>
-      <w:r>
-        <w:rPr>
-          <w:rFonts w:ascii="Segoe UI Historic" w:hAnsi="Segoe UI Historic" w:cs="Segoe UI Historic"/>
-          <w:b/>
-          <w:bCs/>
-        </w:rPr>
-        <w:t xml:space="preserve"> 6 (Irrigação Agrícola ou Agricultura Irrigada) </w:t>
-      </w:r>
-    </w:p>
-    <w:p>
-      <w:pPr>
-        <w:spacing w:after="120" w:line="313" w:lineRule="auto"/>
-        <w:ind w:left="-5"/>
-        <w:jc w:val="both"/>
-        <w:rPr>
-          <w:rStyle w:val="Hyperlink"/>
-          <w:rFonts w:ascii="Segoe UI Historic" w:hAnsi="Segoe UI Historic" w:cs="Segoe UI Historic"/>
-        </w:rPr>
-      </w:pPr>
-      <w:hyperlink r:id="rId44" w:anchor=":~:text=A%20ado%C3%A7%C3%A3o%20de%20pr%C3%A1ticas%20de%20manejo%20na%20agricultura%20irrigada%20e,287%2D294%2C%201998" w:history="1">
-        <w:r>
-          <w:rPr>
-            <w:rStyle w:val="Hyperlink"/>
-            <w:rFonts w:ascii="Segoe UI Historic" w:hAnsi="Segoe UI Historic" w:cs="Segoe UI Historic"/>
-          </w:rPr>
-          <w:t>https://www.agrolink.com.br/colunistas/coluna/estresse-hidrico-na-lavoura--excesso-ou-falta-de-agua_452155.html#:~:text=A%20ado%C3%A7%C3%A3o%20de%20pr%C3%A1ticas%20de%20manejo%20na%20agricultura%20irrigada%20e,287%2D294%2C%201998</w:t>
-        </w:r>
-      </w:hyperlink>
-    </w:p>
-    <w:p>
-      <w:pPr>
-        <w:spacing w:after="120" w:line="313" w:lineRule="auto"/>
-        <w:ind w:left="-5"/>
-        <w:jc w:val="both"/>
-        <w:rPr>
-          <w:rFonts w:ascii="Segoe UI Historic" w:hAnsi="Segoe UI Historic" w:cs="Segoe UI Historic"/>
-        </w:rPr>
-      </w:pPr>
-      <w:hyperlink r:id="rId45" w:history="1">
-        <w:r>
-          <w:rPr>
-            <w:rStyle w:val="Hyperlink"/>
-            <w:rFonts w:ascii="Segoe UI Historic" w:hAnsi="Segoe UI Historic" w:cs="Segoe UI Historic"/>
-          </w:rPr>
-          <w:t>https://veja.abril.com.br/coluna/mundo-agro/o-papel-da-irrigacao-para-eficiencia-produtiva-do-</w:t>
-        </w:r>
-        <w:r>
-          <w:rPr>
-            <w:rStyle w:val="Hyperlink"/>
-            <w:rFonts w:ascii="Segoe UI Historic" w:hAnsi="Segoe UI Historic" w:cs="Segoe UI Historic"/>
-          </w:rPr>
-          <w:lastRenderedPageBreak/>
-          <w:t>agro?utm_source=google&amp;utm_medium=cpc&amp;utm_campaign=eda_veja_audiencia_institucional&amp;gad_source=1&amp;gclid=CjwKCAjwl6-3BhBWEiwApN6_kg0ryVvXdhHZDVSIh49NSySJkxQzvB_XwIV-FHJ7Jq2qdbIVcmNGURoCECEQAvD_BwE</w:t>
-        </w:r>
-      </w:hyperlink>
-    </w:p>
-    <w:p>
-      <w:pPr>
-        <w:spacing w:after="120" w:line="313" w:lineRule="auto"/>
-        <w:ind w:left="-5"/>
-        <w:jc w:val="both"/>
-        <w:rPr>
-          <w:rFonts w:ascii="Segoe UI Historic" w:hAnsi="Segoe UI Historic" w:cs="Segoe UI Historic"/>
-          <w:color w:val="auto"/>
-        </w:rPr>
-      </w:pPr>
+      <w:hyperlink r:id="rId45"/>
       <w:hyperlink r:id="rId46">
         <w:r>
           <w:rPr>
@@ -9242,7 +8323,7 @@
             <w:color w:val="auto"/>
             <w:u w:val="single" w:color="467886"/>
           </w:rPr>
-          <w:t>https://www.sebrae</w:t>
+          <w:t>inteligencia/desperdicio</w:t>
         </w:r>
       </w:hyperlink>
       <w:hyperlink r:id="rId47">
@@ -9262,7 +8343,7 @@
             <w:color w:val="auto"/>
             <w:u w:val="single" w:color="467886"/>
           </w:rPr>
-          <w:t>sc.com.br/observatorio/relatorio</w:t>
+          <w:t>de</w:t>
         </w:r>
       </w:hyperlink>
       <w:hyperlink r:id="rId49">
@@ -9282,10 +8363,19 @@
             <w:color w:val="auto"/>
             <w:u w:val="single" w:color="467886"/>
           </w:rPr>
-          <w:t>de</w:t>
+          <w:t>agua</w:t>
         </w:r>
       </w:hyperlink>
-      <w:hyperlink r:id="rId51"/>
+      <w:hyperlink r:id="rId51">
+        <w:r>
+          <w:rPr>
+            <w:rFonts w:ascii="Segoe UI Historic" w:hAnsi="Segoe UI Historic" w:cs="Segoe UI Historic"/>
+            <w:color w:val="auto"/>
+            <w:u w:val="single" w:color="467886"/>
+          </w:rPr>
+          <w:t>-</w:t>
+        </w:r>
+      </w:hyperlink>
       <w:hyperlink r:id="rId52">
         <w:r>
           <w:rPr>
@@ -9293,7 +8383,7 @@
             <w:color w:val="auto"/>
             <w:u w:val="single" w:color="467886"/>
           </w:rPr>
-          <w:t>inteligencia/desperdicio</w:t>
+          <w:t>no</w:t>
         </w:r>
       </w:hyperlink>
       <w:hyperlink r:id="rId53">
@@ -9313,7 +8403,7 @@
             <w:color w:val="auto"/>
             <w:u w:val="single" w:color="467886"/>
           </w:rPr>
-          <w:t>de</w:t>
+          <w:t>agronegocio</w:t>
         </w:r>
       </w:hyperlink>
       <w:hyperlink r:id="rId55">
@@ -9321,11 +8411,22 @@
           <w:rPr>
             <w:rFonts w:ascii="Segoe UI Historic" w:hAnsi="Segoe UI Historic" w:cs="Segoe UI Historic"/>
             <w:color w:val="auto"/>
-            <w:u w:val="single" w:color="467886"/>
           </w:rPr>
-          <w:t>-</w:t>
+          <w:t xml:space="preserve"> </w:t>
         </w:r>
       </w:hyperlink>
+    </w:p>
+    <w:p>
+      <w:pPr>
+        <w:spacing w:after="120" w:line="313" w:lineRule="auto"/>
+        <w:ind w:left="-5"/>
+        <w:jc w:val="both"/>
+        <w:rPr>
+          <w:rFonts w:ascii="Segoe UI Historic" w:hAnsi="Segoe UI Historic" w:cs="Segoe UI Historic"/>
+          <w:color w:val="auto"/>
+          <w:lang w:val="en-US"/>
+        </w:rPr>
+      </w:pPr>
       <w:hyperlink r:id="rId56">
         <w:r>
           <w:rPr>
@@ -9333,7 +8434,7 @@
             <w:color w:val="auto"/>
             <w:u w:val="single" w:color="467886"/>
           </w:rPr>
-          <w:t>agua</w:t>
+          <w:t>https://www.universityofcalifornia.edu/news/last</w:t>
         </w:r>
       </w:hyperlink>
       <w:hyperlink r:id="rId57">
@@ -9353,7 +8454,7 @@
             <w:color w:val="auto"/>
             <w:u w:val="single" w:color="467886"/>
           </w:rPr>
-          <w:t>no</w:t>
+          <w:t>years</w:t>
         </w:r>
       </w:hyperlink>
       <w:hyperlink r:id="rId59">
@@ -9373,7 +8474,7 @@
             <w:color w:val="auto"/>
             <w:u w:val="single" w:color="467886"/>
           </w:rPr>
-          <w:t>agronegocio</w:t>
+          <w:t>drought</w:t>
         </w:r>
       </w:hyperlink>
       <w:hyperlink r:id="rId61">
@@ -9381,22 +8482,11 @@
           <w:rPr>
             <w:rFonts w:ascii="Segoe UI Historic" w:hAnsi="Segoe UI Historic" w:cs="Segoe UI Historic"/>
             <w:color w:val="auto"/>
+            <w:u w:val="single" w:color="467886"/>
           </w:rPr>
-          <w:t xml:space="preserve"> </w:t>
+          <w:t>-</w:t>
         </w:r>
       </w:hyperlink>
-    </w:p>
-    <w:p>
-      <w:pPr>
-        <w:spacing w:after="120" w:line="313" w:lineRule="auto"/>
-        <w:ind w:left="-5"/>
-        <w:jc w:val="both"/>
-        <w:rPr>
-          <w:rFonts w:ascii="Segoe UI Historic" w:hAnsi="Segoe UI Historic" w:cs="Segoe UI Historic"/>
-          <w:color w:val="auto"/>
-          <w:lang w:val="en-US"/>
-        </w:rPr>
-      </w:pPr>
       <w:hyperlink r:id="rId62">
         <w:r>
           <w:rPr>
@@ -9404,7 +8494,7 @@
             <w:color w:val="auto"/>
             <w:u w:val="single" w:color="467886"/>
           </w:rPr>
-          <w:t>https://www.universityofcalifornia.edu/news/last</w:t>
+          <w:t>cost</w:t>
         </w:r>
       </w:hyperlink>
       <w:hyperlink r:id="rId63">
@@ -9424,27 +8514,19 @@
             <w:color w:val="auto"/>
             <w:u w:val="single" w:color="467886"/>
           </w:rPr>
-          <w:t>years</w:t>
+          <w:t>ag</w:t>
         </w:r>
       </w:hyperlink>
-      <w:hyperlink r:id="rId65">
-        <w:r>
-          <w:rPr>
-            <w:rFonts w:ascii="Segoe UI Historic" w:hAnsi="Segoe UI Historic" w:cs="Segoe UI Historic"/>
-            <w:color w:val="auto"/>
-            <w:u w:val="single" w:color="467886"/>
-          </w:rPr>
-          <w:t>-</w:t>
-        </w:r>
-      </w:hyperlink>
+      <w:hyperlink r:id="rId65"/>
       <w:hyperlink r:id="rId66">
         <w:r>
           <w:rPr>
             <w:rFonts w:ascii="Segoe UI Historic" w:hAnsi="Segoe UI Historic" w:cs="Segoe UI Historic"/>
             <w:color w:val="auto"/>
             <w:u w:val="single" w:color="467886"/>
+            <w:lang w:val="en-US"/>
           </w:rPr>
-          <w:t>drought</w:t>
+          <w:t>industry</w:t>
         </w:r>
       </w:hyperlink>
       <w:hyperlink r:id="rId67">
@@ -9453,6 +8535,7 @@
             <w:rFonts w:ascii="Segoe UI Historic" w:hAnsi="Segoe UI Historic" w:cs="Segoe UI Historic"/>
             <w:color w:val="auto"/>
             <w:u w:val="single" w:color="467886"/>
+            <w:lang w:val="en-US"/>
           </w:rPr>
           <w:t>-</w:t>
         </w:r>
@@ -9463,8 +8546,9 @@
             <w:rFonts w:ascii="Segoe UI Historic" w:hAnsi="Segoe UI Historic" w:cs="Segoe UI Historic"/>
             <w:color w:val="auto"/>
             <w:u w:val="single" w:color="467886"/>
+            <w:lang w:val="en-US"/>
           </w:rPr>
-          <w:t>cost</w:t>
+          <w:t>more</w:t>
         </w:r>
       </w:hyperlink>
       <w:hyperlink r:id="rId69">
@@ -9473,6 +8557,7 @@
             <w:rFonts w:ascii="Segoe UI Historic" w:hAnsi="Segoe UI Historic" w:cs="Segoe UI Historic"/>
             <w:color w:val="auto"/>
             <w:u w:val="single" w:color="467886"/>
+            <w:lang w:val="en-US"/>
           </w:rPr>
           <w:t>-</w:t>
         </w:r>
@@ -9483,11 +8568,22 @@
             <w:rFonts w:ascii="Segoe UI Historic" w:hAnsi="Segoe UI Historic" w:cs="Segoe UI Historic"/>
             <w:color w:val="auto"/>
             <w:u w:val="single" w:color="467886"/>
+            <w:lang w:val="en-US"/>
           </w:rPr>
-          <w:t>ag</w:t>
+          <w:t>1</w:t>
         </w:r>
       </w:hyperlink>
-      <w:hyperlink r:id="rId71"/>
+      <w:hyperlink r:id="rId71">
+        <w:r>
+          <w:rPr>
+            <w:rFonts w:ascii="Segoe UI Historic" w:hAnsi="Segoe UI Historic" w:cs="Segoe UI Historic"/>
+            <w:color w:val="auto"/>
+            <w:u w:val="single" w:color="467886"/>
+            <w:lang w:val="en-US"/>
+          </w:rPr>
+          <w:t>-</w:t>
+        </w:r>
+      </w:hyperlink>
       <w:hyperlink r:id="rId72">
         <w:r>
           <w:rPr>
@@ -9496,7 +8592,7 @@
             <w:u w:val="single" w:color="467886"/>
             <w:lang w:val="en-US"/>
           </w:rPr>
-          <w:t>industry</w:t>
+          <w:t>billion</w:t>
         </w:r>
       </w:hyperlink>
       <w:hyperlink r:id="rId73">
@@ -9518,7 +8614,7 @@
             <w:u w:val="single" w:color="467886"/>
             <w:lang w:val="en-US"/>
           </w:rPr>
-          <w:t>more</w:t>
+          <w:t>thousands</w:t>
         </w:r>
       </w:hyperlink>
       <w:hyperlink r:id="rId75">
@@ -9540,7 +8636,7 @@
             <w:u w:val="single" w:color="467886"/>
             <w:lang w:val="en-US"/>
           </w:rPr>
-          <w:t>1</w:t>
+          <w:t>jobs</w:t>
         </w:r>
       </w:hyperlink>
       <w:hyperlink r:id="rId77">
@@ -9562,7 +8658,7 @@
             <w:u w:val="single" w:color="467886"/>
             <w:lang w:val="en-US"/>
           </w:rPr>
-          <w:t>billion</w:t>
+          <w:t>new</w:t>
         </w:r>
       </w:hyperlink>
       <w:hyperlink r:id="rId79">
@@ -9584,7 +8680,7 @@
             <w:u w:val="single" w:color="467886"/>
             <w:lang w:val="en-US"/>
           </w:rPr>
-          <w:t>thousands</w:t>
+          <w:t>analysis</w:t>
         </w:r>
       </w:hyperlink>
       <w:hyperlink r:id="rId81">
@@ -9606,76 +8702,10 @@
             <w:u w:val="single" w:color="467886"/>
             <w:lang w:val="en-US"/>
           </w:rPr>
-          <w:t>jobs</w:t>
+          <w:t>shows</w:t>
         </w:r>
       </w:hyperlink>
       <w:hyperlink r:id="rId83">
-        <w:r>
-          <w:rPr>
-            <w:rFonts w:ascii="Segoe UI Historic" w:hAnsi="Segoe UI Historic" w:cs="Segoe UI Historic"/>
-            <w:color w:val="auto"/>
-            <w:u w:val="single" w:color="467886"/>
-            <w:lang w:val="en-US"/>
-          </w:rPr>
-          <w:t>-</w:t>
-        </w:r>
-      </w:hyperlink>
-      <w:hyperlink r:id="rId84">
-        <w:r>
-          <w:rPr>
-            <w:rFonts w:ascii="Segoe UI Historic" w:hAnsi="Segoe UI Historic" w:cs="Segoe UI Historic"/>
-            <w:color w:val="auto"/>
-            <w:u w:val="single" w:color="467886"/>
-            <w:lang w:val="en-US"/>
-          </w:rPr>
-          <w:t>new</w:t>
-        </w:r>
-      </w:hyperlink>
-      <w:hyperlink r:id="rId85">
-        <w:r>
-          <w:rPr>
-            <w:rFonts w:ascii="Segoe UI Historic" w:hAnsi="Segoe UI Historic" w:cs="Segoe UI Historic"/>
-            <w:color w:val="auto"/>
-            <w:u w:val="single" w:color="467886"/>
-            <w:lang w:val="en-US"/>
-          </w:rPr>
-          <w:t>-</w:t>
-        </w:r>
-      </w:hyperlink>
-      <w:hyperlink r:id="rId86">
-        <w:r>
-          <w:rPr>
-            <w:rFonts w:ascii="Segoe UI Historic" w:hAnsi="Segoe UI Historic" w:cs="Segoe UI Historic"/>
-            <w:color w:val="auto"/>
-            <w:u w:val="single" w:color="467886"/>
-            <w:lang w:val="en-US"/>
-          </w:rPr>
-          <w:t>analysis</w:t>
-        </w:r>
-      </w:hyperlink>
-      <w:hyperlink r:id="rId87">
-        <w:r>
-          <w:rPr>
-            <w:rFonts w:ascii="Segoe UI Historic" w:hAnsi="Segoe UI Historic" w:cs="Segoe UI Historic"/>
-            <w:color w:val="auto"/>
-            <w:u w:val="single" w:color="467886"/>
-            <w:lang w:val="en-US"/>
-          </w:rPr>
-          <w:t>-</w:t>
-        </w:r>
-      </w:hyperlink>
-      <w:hyperlink r:id="rId88">
-        <w:r>
-          <w:rPr>
-            <w:rFonts w:ascii="Segoe UI Historic" w:hAnsi="Segoe UI Historic" w:cs="Segoe UI Historic"/>
-            <w:color w:val="auto"/>
-            <w:u w:val="single" w:color="467886"/>
-            <w:lang w:val="en-US"/>
-          </w:rPr>
-          <w:t>shows</w:t>
-        </w:r>
-      </w:hyperlink>
-      <w:hyperlink r:id="rId89">
         <w:r>
           <w:rPr>
             <w:rFonts w:ascii="Segoe UI Historic" w:hAnsi="Segoe UI Historic" w:cs="Segoe UI Historic"/>
@@ -9749,7 +8779,7 @@
           <w:lang w:val="en-US"/>
         </w:rPr>
       </w:pPr>
-      <w:hyperlink r:id="rId90" w:anchor=":~:text=Entre%20os%20principais%20motivos%20do%20desperd%C3%ADcio%20de%20%C3%A1gua%20no%20agroneg%C3%B3cio%20podemos%20destacar%20a%20presen%C3%A7a%20de%20sistemas%20de%20irriga%C3%A7%C3%A3o%20mal%20executados%20e%20a%20comum%20falta%20de%20controle%20do%20agricultor%20na%20quantidade%20utilizada%20nas%20lavouras%20e%20no%20processamento%20de%20seus%20produtos" w:history="1">
+      <w:hyperlink r:id="rId84" w:anchor=":~:text=Entre%20os%20principais%20motivos%20do%20desperd%C3%ADcio%20de%20%C3%A1gua%20no%20agroneg%C3%B3cio%20podemos%20destacar%20a%20presen%C3%A7a%20de%20sistemas%20de%20irriga%C3%A7%C3%A3o%20mal%20executados%20e%20a%20comum%20falta%20de%20controle%20do%20agricultor%20na%20quantidade%20utilizada%20nas%20lavouras%20e%20no%20processamento%20de%20seus%20produtos" w:history="1">
         <w:r>
           <w:rPr>
             <w:rStyle w:val="Hyperlink"/>
@@ -9769,7 +8799,7 @@
           <w:lang w:val="en-US"/>
         </w:rPr>
       </w:pPr>
-      <w:hyperlink r:id="rId91" w:history="1">
+      <w:hyperlink r:id="rId85" w:history="1">
         <w:r>
           <w:rPr>
             <w:rStyle w:val="Hyperlink"/>
@@ -9805,10 +8835,10 @@
       </w:pPr>
     </w:p>
     <w:sectPr>
-      <w:headerReference w:type="even" r:id="rId92"/>
-      <w:headerReference w:type="default" r:id="rId93"/>
-      <w:headerReference w:type="first" r:id="rId94"/>
-      <w:footerReference w:type="first" r:id="rId95"/>
+      <w:headerReference w:type="even" r:id="rId86"/>
+      <w:headerReference w:type="default" r:id="rId87"/>
+      <w:headerReference w:type="first" r:id="rId88"/>
+      <w:footerReference w:type="first" r:id="rId89"/>
       <w:pgSz w:w="11906" w:h="16838"/>
       <w:pgMar w:top="1417" w:right="1633" w:bottom="1445" w:left="1702" w:header="720" w:footer="720" w:gutter="0"/>
       <w:cols w:space="720"/>
@@ -11045,87 +10075,92 @@
     <w:p>
       <w:pPr>
         <w:pStyle w:val="Textodenotaderodap"/>
-        <w:ind w:left="0" w:firstLine="0"/>
-        <w:rPr>
+      </w:pPr>
+      <w:r>
+        <w:rPr>
+          <w:rStyle w:val="Refdenotaderodap"/>
           <w:rFonts w:ascii="Segoe UI Historic" w:hAnsi="Segoe UI Historic" w:cs="Segoe UI Historic"/>
           <w:sz w:val="18"/>
           <w:szCs w:val="18"/>
         </w:rPr>
-      </w:pPr>
-      <w:r>
-        <w:rPr>
-          <w:rStyle w:val="Refdenotaderodap"/>
+        <w:footnoteRef/>
+      </w:r>
+      <w:r>
+        <w:rPr>
           <w:rFonts w:ascii="Segoe UI Historic" w:hAnsi="Segoe UI Historic" w:cs="Segoe UI Historic"/>
           <w:sz w:val="18"/>
           <w:szCs w:val="18"/>
         </w:rPr>
-        <w:footnoteRef/>
-      </w:r>
-      <w:r>
-        <w:rPr>
+        <w:t xml:space="preserve"> https://www.fazforte.com.br/blog/reservatorio-cilindrico-de-fundo-conico-apresenta-otima-relacao-custo-x-beneficio/</w:t>
+      </w:r>
+    </w:p>
+  </w:footnote>
+  <w:footnote w:id="8">
+    <w:p>
+      <w:pPr>
+        <w:pStyle w:val="Textodenotaderodap"/>
+        <w:rPr>
+          <w:rFonts w:ascii="Segoe UI Historic" w:hAnsi="Segoe UI Historic" w:cs="Segoe UI Historic"/>
+        </w:rPr>
+      </w:pPr>
+      <w:r>
+        <w:rPr>
+          <w:rStyle w:val="Refdenotaderodap"/>
           <w:rFonts w:ascii="Segoe UI Historic" w:hAnsi="Segoe UI Historic" w:cs="Segoe UI Historic"/>
           <w:sz w:val="18"/>
           <w:szCs w:val="18"/>
         </w:rPr>
-        <w:t xml:space="preserve"> https://fortmetal.com.br/tudo-sobre-reservatorios-tipo-taca-de-agua-excelencia-em-armazenamento-e-distribuicao/</w:t>
-      </w:r>
-    </w:p>
-  </w:footnote>
-  <w:footnote w:id="8">
-    <w:p>
-      <w:pPr>
-        <w:pStyle w:val="Textodenotaderodap"/>
-      </w:pPr>
-      <w:r>
-        <w:rPr>
-          <w:rStyle w:val="Refdenotaderodap"/>
+        <w:footnoteRef/>
+      </w:r>
+      <w:r>
+        <w:rPr>
           <w:rFonts w:ascii="Segoe UI Historic" w:hAnsi="Segoe UI Historic" w:cs="Segoe UI Historic"/>
           <w:sz w:val="18"/>
           <w:szCs w:val="18"/>
         </w:rPr>
-        <w:footnoteRef/>
-      </w:r>
-      <w:r>
+        <w:t xml:space="preserve"> https://www.conhecer.org.br/download/AQUECIMENTO/Leitura%203.pdf</w:t>
+      </w:r>
+    </w:p>
+  </w:footnote>
+  <w:footnote w:id="9">
+    <w:p>
+      <w:pPr>
+        <w:pStyle w:val="Textodenotaderodap"/>
         <w:rPr>
           <w:rFonts w:ascii="Segoe UI Historic" w:hAnsi="Segoe UI Historic" w:cs="Segoe UI Historic"/>
           <w:sz w:val="18"/>
           <w:szCs w:val="18"/>
         </w:rPr>
-        <w:t xml:space="preserve"> https://www.fazforte.com.br/blog/reservatorio-cilindrico-de-fundo-conico-apresenta-otima-relacao-custo-x-beneficio/</w:t>
-      </w:r>
-    </w:p>
-  </w:footnote>
-  <w:footnote w:id="9">
-    <w:p>
-      <w:pPr>
-        <w:pStyle w:val="Textodenotaderodap"/>
       </w:pPr>
       <w:r>
         <w:rPr>
           <w:rStyle w:val="Refdenotaderodap"/>
-        </w:rPr>
-        <w:footnoteRef/>
-      </w:r>
-      <w:r>
-        <w:t xml:space="preserve"> </w:t>
-      </w:r>
-      <w:r>
-        <w:rPr>
           <w:rFonts w:ascii="Segoe UI Historic" w:hAnsi="Segoe UI Historic" w:cs="Segoe UI Historic"/>
           <w:sz w:val="18"/>
           <w:szCs w:val="18"/>
         </w:rPr>
-        <w:t>https://metalborgesreservatorios.com.br/produto/reservatorio-inloco</w:t>
-      </w:r>
+        <w:footnoteRef/>
+      </w:r>
+      <w:r>
+        <w:rPr>
+          <w:rFonts w:ascii="Segoe UI Historic" w:hAnsi="Segoe UI Historic" w:cs="Segoe UI Historic"/>
+          <w:sz w:val="18"/>
+          <w:szCs w:val="18"/>
+        </w:rPr>
+        <w:t xml:space="preserve"> https://www.agrolink.com.br/noticias/tecnologia-ajuda-a-mitigar-estresse-hidrico_495547.html</w:t>
+      </w:r>
+    </w:p>
+    <w:p>
+      <w:pPr>
+        <w:pStyle w:val="Textodenotaderodap"/>
+      </w:pPr>
     </w:p>
   </w:footnote>
   <w:footnote w:id="10">
     <w:p>
       <w:pPr>
-        <w:spacing w:after="0" w:line="259" w:lineRule="auto"/>
-        <w:ind w:left="0" w:firstLine="0"/>
-        <w:rPr>
-          <w:rFonts w:ascii="Segoe UI Historic" w:hAnsi="Segoe UI Historic" w:cs="Segoe UI Historic"/>
+        <w:pStyle w:val="Textodenotaderodap"/>
+        <w:rPr>
           <w:sz w:val="18"/>
           <w:szCs w:val="18"/>
         </w:rPr>
@@ -11145,318 +10180,47 @@
           <w:sz w:val="18"/>
           <w:szCs w:val="18"/>
         </w:rPr>
-        <w:t xml:space="preserve"> </w:t>
-      </w:r>
-      <w:r>
-        <w:rPr>
+        <w:t xml:space="preserve"> https://www.portaldoagronegocio.com.br/agricultura/biologicos/noticias/bioestimulacao-de-plantas-solucao-promissora-para-os-desafios-climaticos-na-safra-2024-2025#google_vignette</w:t>
+      </w:r>
+    </w:p>
+  </w:footnote>
+  <w:footnote w:id="11">
+    <w:p>
+      <w:pPr>
+        <w:pStyle w:val="Textodenotaderodap"/>
+        <w:jc w:val="both"/>
+        <w:rPr>
+          <w:rFonts w:ascii="Segoe UI Historic" w:hAnsi="Segoe UI Historic" w:cs="Segoe UI Historic"/>
+        </w:rPr>
+      </w:pPr>
+      <w:r>
+        <w:rPr>
+          <w:rStyle w:val="Refdenotaderodap"/>
           <w:rFonts w:ascii="Segoe UI Historic" w:hAnsi="Segoe UI Historic" w:cs="Segoe UI Historic"/>
           <w:sz w:val="18"/>
           <w:szCs w:val="18"/>
         </w:rPr>
-        <w:t>https://www.comprerural.com/veja-as-aplicacoes-dos-reservatorios-de-agua-no-campo/</w:t>
-      </w:r>
-    </w:p>
-    <w:p>
-      <w:pPr>
-        <w:pStyle w:val="Textodenotaderodap"/>
-      </w:pPr>
-    </w:p>
-  </w:footnote>
-  <w:footnote w:id="11">
-    <w:p>
-      <w:pPr>
-        <w:pStyle w:val="Textodenotaderodap"/>
+        <w:footnoteRef/>
+      </w:r>
+      <w:r>
         <w:rPr>
           <w:rFonts w:ascii="Segoe UI Historic" w:hAnsi="Segoe UI Historic" w:cs="Segoe UI Historic"/>
           <w:sz w:val="18"/>
           <w:szCs w:val="18"/>
         </w:rPr>
-      </w:pPr>
-      <w:r>
-        <w:rPr>
-          <w:rStyle w:val="Refdenotaderodap"/>
+        <w:t xml:space="preserve"> </w:t>
+      </w:r>
+      <w:r>
+        <w:rPr>
           <w:rFonts w:ascii="Segoe UI Historic" w:hAnsi="Segoe UI Historic" w:cs="Segoe UI Historic"/>
           <w:sz w:val="18"/>
           <w:szCs w:val="18"/>
         </w:rPr>
-        <w:footnoteRef/>
-      </w:r>
-      <w:r>
-        <w:rPr>
-          <w:rFonts w:ascii="Segoe UI Historic" w:hAnsi="Segoe UI Historic" w:cs="Segoe UI Historic"/>
-          <w:sz w:val="18"/>
-          <w:szCs w:val="18"/>
-        </w:rPr>
-        <w:t xml:space="preserve"> https://www.google.com/url?sa=i&amp;url=https%3A%2F%2Fm.youtube.com%2Fwatch%3Fv%3DlTOjQZMXWd8&amp;psig=AOvVaw3pN9RDwZ92VLmbiGVCraSC&amp;ust=1728266956495000&amp;source=images&amp;cd=vfe&amp;opi=89978449&amp;ved=0CBQQjRxqFwoTCOCK-aHW-IgDFQAAAAAdAAAAABAJ</w:t>
+        <w:t>https://trello.com</w:t>
       </w:r>
     </w:p>
   </w:footnote>
   <w:footnote w:id="12">
-    <w:p>
-      <w:pPr>
-        <w:pStyle w:val="Textodenotaderodap"/>
-        <w:rPr>
-          <w:rFonts w:ascii="Segoe UI Historic" w:hAnsi="Segoe UI Historic" w:cs="Segoe UI Historic"/>
-          <w:sz w:val="18"/>
-          <w:szCs w:val="18"/>
-        </w:rPr>
-      </w:pPr>
-      <w:r>
-        <w:rPr>
-          <w:rStyle w:val="Refdenotaderodap"/>
-          <w:rFonts w:ascii="Segoe UI Historic" w:hAnsi="Segoe UI Historic" w:cs="Segoe UI Historic"/>
-          <w:sz w:val="18"/>
-          <w:szCs w:val="18"/>
-        </w:rPr>
-        <w:footnoteRef/>
-      </w:r>
-      <w:r>
-        <w:rPr>
-          <w:rFonts w:ascii="Segoe UI Historic" w:hAnsi="Segoe UI Historic" w:cs="Segoe UI Historic"/>
-          <w:sz w:val="18"/>
-          <w:szCs w:val="18"/>
-        </w:rPr>
-        <w:t xml:space="preserve"> https://www.google.com/url?sa=i&amp;url=https%3A%2F%2Fwww.vetprofissional.com.br%2Fartigos%2Fvai-criar-tilapias-em-tanques-escavados-acerte-no-tipo-de-solo&amp;psig=AOvVaw1FtWJSf8pG4SzaTeBKfKxq&amp;ust=1728267148426000&amp;source</w:t>
-      </w:r>
-    </w:p>
-  </w:footnote>
-  <w:footnote w:id="13">
-    <w:p>
-      <w:pPr>
-        <w:spacing w:after="160" w:line="278" w:lineRule="auto"/>
-        <w:ind w:left="0" w:firstLine="0"/>
-        <w:rPr>
-          <w:rFonts w:ascii="Segoe UI Historic" w:hAnsi="Segoe UI Historic" w:cs="Segoe UI Historic"/>
-        </w:rPr>
-      </w:pPr>
-      <w:r>
-        <w:rPr>
-          <w:rStyle w:val="Refdenotaderodap"/>
-          <w:rFonts w:ascii="Segoe UI Historic" w:hAnsi="Segoe UI Historic" w:cs="Segoe UI Historic"/>
-        </w:rPr>
-        <w:footnoteRef/>
-      </w:r>
-      <w:r>
-        <w:rPr>
-          <w:rFonts w:ascii="Segoe UI Historic" w:hAnsi="Segoe UI Historic" w:cs="Segoe UI Historic"/>
-        </w:rPr>
-        <w:t xml:space="preserve"> </w:t>
-      </w:r>
-      <w:r>
-        <w:rPr>
-          <w:rFonts w:ascii="Segoe UI Historic" w:hAnsi="Segoe UI Historic" w:cs="Segoe UI Historic"/>
-          <w:sz w:val="18"/>
-          <w:szCs w:val="18"/>
-        </w:rPr>
-        <w:t>https://www.google.com/url?sa=i&amp;url=https%3A%2F%2Fwww.recolastambiental.com.br%2Fblog%2Freservatorios%2Firrigacao-captacao-de-agua-tanque-escavado%2F&amp;psig=AOvVaw0Z3e68CKPYyEN_ngqXoA4d&amp;ust=1728267243308000&amp;source=images&amp;cd=vfe&amp;opi=89978449&amp;ved=0CBQQjRxqFwoTCKCZ36zX-IgDFQAAAAAdAAAAABAP</w:t>
-      </w:r>
-    </w:p>
-    <w:p>
-      <w:pPr>
-        <w:pStyle w:val="Textodenotaderodap"/>
-      </w:pPr>
-    </w:p>
-  </w:footnote>
-  <w:footnote w:id="14">
-    <w:p>
-      <w:pPr>
-        <w:pStyle w:val="Textodenotaderodap"/>
-        <w:rPr>
-          <w:rFonts w:ascii="Segoe UI Historic" w:hAnsi="Segoe UI Historic" w:cs="Segoe UI Historic"/>
-        </w:rPr>
-      </w:pPr>
-      <w:r>
-        <w:rPr>
-          <w:rStyle w:val="Refdenotaderodap"/>
-          <w:rFonts w:ascii="Segoe UI Historic" w:hAnsi="Segoe UI Historic" w:cs="Segoe UI Historic"/>
-          <w:sz w:val="18"/>
-          <w:szCs w:val="18"/>
-        </w:rPr>
-        <w:footnoteRef/>
-      </w:r>
-      <w:r>
-        <w:rPr>
-          <w:rFonts w:ascii="Segoe UI Historic" w:hAnsi="Segoe UI Historic" w:cs="Segoe UI Historic"/>
-          <w:sz w:val="18"/>
-          <w:szCs w:val="18"/>
-        </w:rPr>
-        <w:t xml:space="preserve"> https://www.conhecer.org.br/download/AQUECIMENTO/Leitura%203.pdf</w:t>
-      </w:r>
-    </w:p>
-  </w:footnote>
-  <w:footnote w:id="15">
-    <w:p>
-      <w:pPr>
-        <w:pStyle w:val="Textodenotaderodap"/>
-        <w:rPr>
-          <w:rFonts w:ascii="Segoe UI Historic" w:hAnsi="Segoe UI Historic" w:cs="Segoe UI Historic"/>
-          <w:sz w:val="18"/>
-          <w:szCs w:val="18"/>
-        </w:rPr>
-      </w:pPr>
-      <w:r>
-        <w:rPr>
-          <w:rStyle w:val="Refdenotaderodap"/>
-          <w:rFonts w:ascii="Segoe UI Historic" w:hAnsi="Segoe UI Historic" w:cs="Segoe UI Historic"/>
-          <w:sz w:val="18"/>
-          <w:szCs w:val="18"/>
-        </w:rPr>
-        <w:footnoteRef/>
-      </w:r>
-      <w:r>
-        <w:rPr>
-          <w:rFonts w:ascii="Segoe UI Historic" w:hAnsi="Segoe UI Historic" w:cs="Segoe UI Historic"/>
-          <w:sz w:val="18"/>
-          <w:szCs w:val="18"/>
-        </w:rPr>
-        <w:t xml:space="preserve"> https://www.agrolink.com.br/noticias/tecnologia-ajuda-a-mitigar-estresse-hidrico_495547.html</w:t>
-      </w:r>
-    </w:p>
-    <w:p>
-      <w:pPr>
-        <w:pStyle w:val="Textodenotaderodap"/>
-      </w:pPr>
-    </w:p>
-  </w:footnote>
-  <w:footnote w:id="16">
-    <w:p>
-      <w:pPr>
-        <w:pStyle w:val="Textodenotaderodap"/>
-        <w:rPr>
-          <w:sz w:val="18"/>
-          <w:szCs w:val="18"/>
-        </w:rPr>
-      </w:pPr>
-      <w:r>
-        <w:rPr>
-          <w:rStyle w:val="Refdenotaderodap"/>
-          <w:rFonts w:ascii="Segoe UI Historic" w:hAnsi="Segoe UI Historic" w:cs="Segoe UI Historic"/>
-          <w:sz w:val="18"/>
-          <w:szCs w:val="18"/>
-        </w:rPr>
-        <w:footnoteRef/>
-      </w:r>
-      <w:r>
-        <w:rPr>
-          <w:rFonts w:ascii="Segoe UI Historic" w:hAnsi="Segoe UI Historic" w:cs="Segoe UI Historic"/>
-          <w:sz w:val="18"/>
-          <w:szCs w:val="18"/>
-        </w:rPr>
-        <w:t xml:space="preserve"> https://www.portaldoagronegocio.com.br/agricultura/biologicos/noticias/bioestimulacao-de-plantas-solucao-promissora-para-os-desafios-climaticos-na-safra-2024-2025#google_vignette</w:t>
-      </w:r>
-    </w:p>
-  </w:footnote>
-  <w:footnote w:id="17">
-    <w:p>
-      <w:pPr>
-        <w:pStyle w:val="Textodenotaderodap"/>
-        <w:rPr>
-          <w:sz w:val="18"/>
-          <w:szCs w:val="18"/>
-        </w:rPr>
-      </w:pPr>
-      <w:r>
-        <w:rPr>
-          <w:rStyle w:val="Refdenotaderodap"/>
-          <w:rFonts w:ascii="Segoe UI Historic" w:hAnsi="Segoe UI Historic" w:cs="Segoe UI Historic"/>
-          <w:sz w:val="18"/>
-          <w:szCs w:val="18"/>
-        </w:rPr>
-        <w:footnoteRef/>
-      </w:r>
-      <w:r>
-        <w:rPr>
-          <w:rFonts w:ascii="Segoe UI Historic" w:hAnsi="Segoe UI Historic" w:cs="Segoe UI Historic"/>
-          <w:sz w:val="18"/>
-          <w:szCs w:val="18"/>
-        </w:rPr>
-        <w:t xml:space="preserve"> https://www.portaldoagronegocio.com.br/agricultura/biologicos/noticias/bioestimulacao-de-plantas-solucao-promissora-para-os-desafios-climaticos-na-safra-2024-2025#google_vignette</w:t>
-      </w:r>
-    </w:p>
-  </w:footnote>
-  <w:footnote w:id="18">
-    <w:p>
-      <w:pPr>
-        <w:pStyle w:val="Textodenotaderodap"/>
-        <w:ind w:right="-69"/>
-        <w:rPr>
-          <w:rFonts w:ascii="Segoe UI Historic" w:hAnsi="Segoe UI Historic" w:cs="Segoe UI Historic"/>
-          <w:sz w:val="18"/>
-          <w:szCs w:val="18"/>
-        </w:rPr>
-      </w:pPr>
-      <w:r>
-        <w:rPr>
-          <w:rStyle w:val="Refdenotaderodap"/>
-          <w:rFonts w:ascii="Segoe UI Historic" w:hAnsi="Segoe UI Historic" w:cs="Segoe UI Historic"/>
-          <w:sz w:val="18"/>
-          <w:szCs w:val="18"/>
-        </w:rPr>
-        <w:footnoteRef/>
-      </w:r>
-      <w:r>
-        <w:rPr>
-          <w:rFonts w:ascii="Segoe UI Historic" w:hAnsi="Segoe UI Historic" w:cs="Segoe UI Historic"/>
-          <w:sz w:val="18"/>
-          <w:szCs w:val="18"/>
-        </w:rPr>
-        <w:t xml:space="preserve"> https://www.ipea.gov.br/cartadeconjuntura/index.php/tag/comercio-exterior-do-agronegocio/#:~:text=O%20agronegócio%20brasileiro%20fechou%202023,US%24%2016%2C47%20bilhõ</w:t>
-      </w:r>
-      <w:r>
-        <w:rPr>
-          <w:rFonts w:ascii="Segoe UI Historic" w:hAnsi="Segoe UI Historic" w:cs="Segoe UI Historic"/>
-          <w:sz w:val="18"/>
-          <w:szCs w:val="18"/>
-        </w:rPr>
-        <w:t>e</w:t>
-      </w:r>
-      <w:r>
-        <w:rPr>
-          <w:rFonts w:ascii="Segoe UI Historic" w:hAnsi="Segoe UI Historic" w:cs="Segoe UI Historic"/>
-          <w:sz w:val="18"/>
-          <w:szCs w:val="18"/>
-        </w:rPr>
-        <w:t>s.</w:t>
-      </w:r>
-    </w:p>
-  </w:footnote>
-  <w:footnote w:id="19">
-    <w:p>
-      <w:pPr>
-        <w:pStyle w:val="Textodenotaderodap"/>
-        <w:jc w:val="both"/>
-        <w:rPr>
-          <w:rFonts w:ascii="Segoe UI Historic" w:hAnsi="Segoe UI Historic" w:cs="Segoe UI Historic"/>
-        </w:rPr>
-      </w:pPr>
-      <w:r>
-        <w:rPr>
-          <w:rStyle w:val="Refdenotaderodap"/>
-          <w:rFonts w:ascii="Segoe UI Historic" w:hAnsi="Segoe UI Historic" w:cs="Segoe UI Historic"/>
-          <w:sz w:val="18"/>
-          <w:szCs w:val="18"/>
-        </w:rPr>
-        <w:footnoteRef/>
-      </w:r>
-      <w:r>
-        <w:rPr>
-          <w:rFonts w:ascii="Segoe UI Historic" w:hAnsi="Segoe UI Historic" w:cs="Segoe UI Historic"/>
-          <w:sz w:val="18"/>
-          <w:szCs w:val="18"/>
-        </w:rPr>
-        <w:t xml:space="preserve"> </w:t>
-      </w:r>
-      <w:r>
-        <w:rPr>
-          <w:rFonts w:ascii="Segoe UI Historic" w:hAnsi="Segoe UI Historic" w:cs="Segoe UI Historic"/>
-          <w:sz w:val="18"/>
-          <w:szCs w:val="18"/>
-        </w:rPr>
-        <w:t>https://trello.com</w:t>
-      </w:r>
-    </w:p>
-  </w:footnote>
-  <w:footnote w:id="20">
     <w:p>
       <w:pPr>
         <w:pStyle w:val="Textodenotaderodap"/>
@@ -11616,7 +10380,7 @@
             </wp:anchor>
           </w:drawing>
         </mc:Choice>
-        <mc:Fallback xmlns:oel="http://schemas.microsoft.com/office/2019/extlst" xmlns:w16du="http://schemas.microsoft.com/office/word/2023/wordml/word16du">
+        <mc:Fallback xmlns:w16du="http://schemas.microsoft.com/office/word/2023/wordml/word16du" xmlns:oel="http://schemas.microsoft.com/office/2019/extlst">
           <w:pict>
             <v:group w14:anchorId="0A737B81" id="Group 8448" o:spid="_x0000_s1026" style="position:absolute;margin-left:0;margin-top:0;width:595.3pt;height:841.2pt;z-index:-251658240;mso-position-horizontal-relative:page;mso-position-vertical-relative:page" coordsize="75603,106831" o:gfxdata="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">
               <v:shapetype id="_x0000_t75" coordsize="21600,21600" o:spt="75" o:preferrelative="t" path="m@4@5l@4@11@9@11@9@5xe" filled="f" stroked="f">
@@ -11773,7 +10537,7 @@
             </wp:anchor>
           </w:drawing>
         </mc:Choice>
-        <mc:Fallback xmlns:oel="http://schemas.microsoft.com/office/2019/extlst" xmlns:w16du="http://schemas.microsoft.com/office/word/2023/wordml/word16du">
+        <mc:Fallback xmlns:w16du="http://schemas.microsoft.com/office/word/2023/wordml/word16du" xmlns:oel="http://schemas.microsoft.com/office/2019/extlst">
           <w:pict>
             <v:group w14:anchorId="0A7DDDB3" id="Group 8433" o:spid="_x0000_s1026" style="position:absolute;margin-left:0;margin-top:0;width:595.3pt;height:841.2pt;z-index:-251657216;mso-position-horizontal-relative:page;mso-position-vertical-relative:page" coordsize="75603,106831" o:gfxdata="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">
               <v:shapetype id="_x0000_t75" coordsize="21600,21600" o:spt="75" o:preferrelative="t" path="m@4@5l@4@11@9@11@9@5xe" filled="f" stroked="f">
@@ -12169,7 +10933,7 @@
             </wp:anchor>
           </w:drawing>
         </mc:Choice>
-        <mc:Fallback xmlns:oel="http://schemas.microsoft.com/office/2019/extlst" xmlns:w16du="http://schemas.microsoft.com/office/word/2023/wordml/word16du">
+        <mc:Fallback xmlns:w16du="http://schemas.microsoft.com/office/word/2023/wordml/word16du" xmlns:oel="http://schemas.microsoft.com/office/2019/extlst">
           <w:pict>
             <v:group w14:anchorId="34F43093" id="Group 6781" o:spid="_x0000_s1026" style="position:absolute;margin-left:421.1pt;margin-top:-.9pt;width:175.95pt;height:279.8pt;z-index:251664384;mso-position-horizontal-relative:page;mso-position-vertical-relative:page" coordsize="22346,35534" o:gfxdata="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">
               <v:shape id="Shape 58" o:spid="_x0000_s1027" style="position:absolute;left:15759;top:11934;width:6587;height:17722;visibility:visible;mso-wrap-style:square;v-text-anchor:top" coordsize="658622,1772147" o:gfxdata="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" path="m658622,r,1772147l,859374,123063,151096,658622,xe" fillcolor="#8dbce7" stroked="f" strokeweight="0">
@@ -12262,7 +11026,7 @@
             </wp:anchor>
           </w:drawing>
         </mc:Choice>
-        <mc:Fallback xmlns:oel="http://schemas.microsoft.com/office/2019/extlst" xmlns:w16du="http://schemas.microsoft.com/office/word/2023/wordml/word16du">
+        <mc:Fallback xmlns:w16du="http://schemas.microsoft.com/office/word/2023/wordml/word16du" xmlns:oel="http://schemas.microsoft.com/office/2019/extlst">
           <w:pict>
             <v:group w14:anchorId="35CEA939" id="Group 8419" o:spid="_x0000_s1026" style="position:absolute;margin-left:0;margin-top:0;width:0;height:0;z-index:-251656192;mso-position-horizontal-relative:page;mso-position-vertical-relative:page" coordsize="1,1" o:gfxdata="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">
               <w10:wrap anchorx="page" anchory="page"/>
@@ -14336,6 +13100,7 @@
   <w:style w:type="character" w:default="1" w:styleId="Fontepargpadro">
     <w:name w:val="Default Paragraph Font"/>
     <w:uiPriority w:val="1"/>
+    <w:semiHidden/>
     <w:unhideWhenUsed/>
   </w:style>
   <w:style w:type="table" w:default="1" w:styleId="Tabelanormal">
@@ -14891,6 +13656,10 @@
 </file>
 
 <file path=customXml/item1.xml><?xml version="1.0" encoding="utf-8"?>
+<b:Sources xmlns:b="http://schemas.openxmlformats.org/officeDocument/2006/bibliography" xmlns="http://schemas.openxmlformats.org/officeDocument/2006/bibliography" SelectedStyle="\APASixthEditionOfficeOnline.xsl" StyleName="APA" Version="6"/>
+</file>
+
+<file path=customXml/item2.xml><?xml version="1.0" encoding="utf-8"?>
 <p:properties xmlns:p="http://schemas.microsoft.com/office/2006/metadata/properties" xmlns:xsi="http://www.w3.org/2001/XMLSchema-instance" xmlns:pc="http://schemas.microsoft.com/office/infopath/2007/PartnerControls">
   <documentManagement>
     <_activity xmlns="9fdc8751-6fef-42ec-b05c-835dd8c535b4" xsi:nil="true"/>
@@ -14898,20 +13667,7 @@
 </p:properties>
 </file>
 
-<file path=customXml/item2.xml><?xml version="1.0" encoding="utf-8"?>
-<?mso-contentType ?>
-<FormTemplates xmlns="http://schemas.microsoft.com/sharepoint/v3/contenttype/forms">
-  <Display>DocumentLibraryForm</Display>
-  <Edit>DocumentLibraryForm</Edit>
-  <New>DocumentLibraryForm</New>
-</FormTemplates>
-</file>
-
 <file path=customXml/item3.xml><?xml version="1.0" encoding="utf-8"?>
-<b:Sources xmlns:b="http://schemas.openxmlformats.org/officeDocument/2006/bibliography" xmlns="http://schemas.openxmlformats.org/officeDocument/2006/bibliography" SelectedStyle="\APASixthEditionOfficeOnline.xsl" StyleName="APA" Version="6"/>
-</file>
-
-<file path=customXml/item4.xml><?xml version="1.0" encoding="utf-8"?>
 <ct:contentTypeSchema xmlns:ct="http://schemas.microsoft.com/office/2006/metadata/contentType" xmlns:ma="http://schemas.microsoft.com/office/2006/metadata/properties/metaAttributes" ct:_="" ma:_="" ma:contentTypeName="Document" ma:contentTypeID="0x010100FD11765F9AC0004AAF0A4CAAFDFAF16A" ma:contentTypeVersion="10" ma:contentTypeDescription="Create a new document." ma:contentTypeScope="" ma:versionID="d2e2820b9d11a2085e3156e0011626b0">
   <xsd:schema xmlns:xsd="http://www.w3.org/2001/XMLSchema" xmlns:xs="http://www.w3.org/2001/XMLSchema" xmlns:p="http://schemas.microsoft.com/office/2006/metadata/properties" xmlns:ns3="9fdc8751-6fef-42ec-b05c-835dd8c535b4" targetNamespace="http://schemas.microsoft.com/office/2006/metadata/properties" ma:root="true" ma:fieldsID="2c766b06004b1572bbfae9955eb113d4" ns3:_="">
     <xsd:import namespace="9fdc8751-6fef-42ec-b05c-835dd8c535b4"/>
@@ -15093,7 +13849,24 @@
 </ct:contentTypeSchema>
 </file>
 
+<file path=customXml/item4.xml><?xml version="1.0" encoding="utf-8"?>
+<?mso-contentType ?>
+<FormTemplates xmlns="http://schemas.microsoft.com/sharepoint/v3/contenttype/forms">
+  <Display>DocumentLibraryForm</Display>
+  <Edit>DocumentLibraryForm</Edit>
+  <New>DocumentLibraryForm</New>
+</FormTemplates>
+</file>
+
 <file path=customXml/itemProps1.xml><?xml version="1.0" encoding="utf-8"?>
+<ds:datastoreItem xmlns:ds="http://schemas.openxmlformats.org/officeDocument/2006/customXml" ds:itemID="{1276D678-20D5-4F66-A544-C9AF962912D3}">
+  <ds:schemaRefs>
+    <ds:schemaRef ds:uri="http://schemas.openxmlformats.org/officeDocument/2006/bibliography"/>
+  </ds:schemaRefs>
+</ds:datastoreItem>
+</file>
+
+<file path=customXml/itemProps2.xml><?xml version="1.0" encoding="utf-8"?>
 <ds:datastoreItem xmlns:ds="http://schemas.openxmlformats.org/officeDocument/2006/customXml" ds:itemID="{22696BC3-7366-4EBC-8B4E-312274AF4661}">
   <ds:schemaRefs>
     <ds:schemaRef ds:uri="http://schemas.microsoft.com/office/2006/metadata/properties"/>
@@ -15103,23 +13876,7 @@
 </ds:datastoreItem>
 </file>
 
-<file path=customXml/itemProps2.xml><?xml version="1.0" encoding="utf-8"?>
-<ds:datastoreItem xmlns:ds="http://schemas.openxmlformats.org/officeDocument/2006/customXml" ds:itemID="{72E7F541-E318-4FDD-AD7A-C8CA6432CE53}">
-  <ds:schemaRefs>
-    <ds:schemaRef ds:uri="http://schemas.microsoft.com/sharepoint/v3/contenttype/forms"/>
-  </ds:schemaRefs>
-</ds:datastoreItem>
-</file>
-
 <file path=customXml/itemProps3.xml><?xml version="1.0" encoding="utf-8"?>
-<ds:datastoreItem xmlns:ds="http://schemas.openxmlformats.org/officeDocument/2006/customXml" ds:itemID="{1276D678-20D5-4F66-A544-C9AF962912D3}">
-  <ds:schemaRefs>
-    <ds:schemaRef ds:uri="http://schemas.openxmlformats.org/officeDocument/2006/bibliography"/>
-  </ds:schemaRefs>
-</ds:datastoreItem>
-</file>
-
-<file path=customXml/itemProps4.xml><?xml version="1.0" encoding="utf-8"?>
 <ds:datastoreItem xmlns:ds="http://schemas.openxmlformats.org/officeDocument/2006/customXml" ds:itemID="{E1D19C16-2050-42FF-9C7B-1EA02549A6E4}">
   <ds:schemaRefs>
     <ds:schemaRef ds:uri="http://schemas.microsoft.com/office/2006/metadata/contentType"/>
@@ -15135,4 +13892,12 @@
     <ds:schemaRef ds:uri="http://schemas.microsoft.com/internal/obd"/>
   </ds:schemaRefs>
 </ds:datastoreItem>
+</file>
+
+<file path=customXml/itemProps4.xml><?xml version="1.0" encoding="utf-8"?>
+<ds:datastoreItem xmlns:ds="http://schemas.openxmlformats.org/officeDocument/2006/customXml" ds:itemID="{72E7F541-E318-4FDD-AD7A-C8CA6432CE53}">
+  <ds:schemaRefs>
+    <ds:schemaRef ds:uri="http://schemas.microsoft.com/sharepoint/v3/contenttype/forms"/>
+  </ds:schemaRefs>
+</ds:datastoreItem>
 </file>
</xml_diff>